<commit_message>
Update ĐATN_Chương_4_Nguyễn Duy Tân_HK2_2024.docx
</commit_message>
<xml_diff>
--- a/ĐATN_Chương_4_Nguyễn Duy Tân_HK2_2024.docx
+++ b/ĐATN_Chương_4_Nguyễn Duy Tân_HK2_2024.docx
@@ -1734,14 +1734,13 @@
         </w:numPr>
         <w:rPr>
           <w:color w:val="0000FF"/>
-          <w:lang w:val="vi-VN"/>
         </w:rPr>
       </w:pPr>
       <w:r>
         <w:rPr>
           <w:color w:val="0000FF"/>
         </w:rPr>
-        <w:t>Khái niệm về nhận dạng</w:t>
+        <w:t>Phân tích dữ liệu</w:t>
       </w:r>
     </w:p>
     <w:p>
@@ -1759,7 +1758,7 @@
         <w:rPr>
           <w:color w:val="0000FF"/>
         </w:rPr>
-        <w:t>Phân tích dữ liệu</w:t>
+        <w:t>Công cụ và các thư viện</w:t>
       </w:r>
     </w:p>
     <w:p>
@@ -1777,7 +1776,7 @@
         <w:rPr>
           <w:color w:val="0000FF"/>
         </w:rPr>
-        <w:t>Công cụ và các thư viện</w:t>
+        <w:t xml:space="preserve">Xây dựng mô hình </w:t>
       </w:r>
     </w:p>
     <w:p>
@@ -1796,24 +1795,6 @@
           <w:color w:val="0000FF"/>
         </w:rPr>
         <w:lastRenderedPageBreak/>
-        <w:t xml:space="preserve">Xây dựng mô hình </w:t>
-      </w:r>
-    </w:p>
-    <w:p>
-      <w:pPr>
-        <w:pStyle w:val="Bullet"/>
-        <w:numPr>
-          <w:ilvl w:val="1"/>
-          <w:numId w:val="2"/>
-        </w:numPr>
-        <w:rPr>
-          <w:color w:val="0000FF"/>
-        </w:rPr>
-      </w:pPr>
-      <w:r>
-        <w:rPr>
-          <w:color w:val="0000FF"/>
-        </w:rPr>
         <w:t>Kết quả</w:t>
       </w:r>
     </w:p>
@@ -1826,13 +1807,6 @@
           <w:lang w:val="vi-VN"/>
         </w:rPr>
       </w:pPr>
-      <w:r>
-        <w:rPr>
-          <w:color w:val="0000FF"/>
-          <w:lang w:val="vi-VN"/>
-        </w:rPr>
-        <w:t xml:space="preserve">Chương 4: </w:t>
-      </w:r>
       <w:r>
         <w:rPr>
           <w:color w:val="0000FF"/>
@@ -2723,7 +2697,7 @@
                               </a:ln>
                               <a:extLst>
                                 <a:ext uri="{909E8E84-426E-40dd-AFC4-6F175D3DCCD1}">
-                                  <a14:hiddenFill xmlns:o="urn:schemas-microsoft-com:office:office" xmlns:v="urn:schemas-microsoft-com:vml" xmlns:w10="urn:schemas-microsoft-com:office:word" xmlns:w="http://schemas.openxmlformats.org/wordprocessingml/2006/main" xmlns:a14="http://schemas.microsoft.com/office/drawing/2010/main" xmlns="">
+                                  <a14:hiddenFill xmlns="" xmlns:a14="http://schemas.microsoft.com/office/drawing/2010/main" xmlns:w="http://schemas.openxmlformats.org/wordprocessingml/2006/main" xmlns:w10="urn:schemas-microsoft-com:office:word" xmlns:v="urn:schemas-microsoft-com:vml" xmlns:o="urn:schemas-microsoft-com:office:office">
                                     <a:noFill/>
                                   </a14:hiddenFill>
                                 </a:ext>
@@ -3796,7 +3770,6 @@
               <w:kern w:val="2"/>
               <w:sz w:val="24"/>
               <w:szCs w:val="24"/>
-              <w:lang w:val="vi-VN" w:eastAsia="vi-VN"/>
               <w14:ligatures w14:val="standardContextual"/>
             </w:rPr>
           </w:pPr>
@@ -3815,7 +3788,7 @@
             </w:rPr>
             <w:fldChar w:fldCharType="separate"/>
           </w:r>
-          <w:hyperlink w:anchor="_Toc170136316" w:history="1">
+          <w:hyperlink w:anchor="_Toc170151455" w:history="1">
             <w:r>
               <w:rPr>
                 <w:rStyle w:val="Hyperlink"/>
@@ -3838,7 +3811,7 @@
               <w:rPr>
                 <w:webHidden/>
               </w:rPr>
-              <w:instrText xml:space="preserve"> PAGEREF _Toc170136316 \h </w:instrText>
+              <w:instrText xml:space="preserve"> PAGEREF _Toc170151455 \h </w:instrText>
             </w:r>
             <w:r>
               <w:rPr>
@@ -3855,7 +3828,7 @@
               <w:rPr>
                 <w:webHidden/>
               </w:rPr>
-              <w:t>ix</w:t>
+              <w:t>viii</w:t>
             </w:r>
             <w:r>
               <w:rPr>
@@ -3875,11 +3848,10 @@
               <w:kern w:val="2"/>
               <w:sz w:val="24"/>
               <w:szCs w:val="24"/>
-              <w:lang w:val="vi-VN" w:eastAsia="vi-VN"/>
               <w14:ligatures w14:val="standardContextual"/>
             </w:rPr>
           </w:pPr>
-          <w:hyperlink w:anchor="_Toc170136317" w:history="1">
+          <w:hyperlink w:anchor="_Toc170151456" w:history="1">
             <w:r>
               <w:rPr>
                 <w:rStyle w:val="Hyperlink"/>
@@ -3902,7 +3874,7 @@
               <w:rPr>
                 <w:webHidden/>
               </w:rPr>
-              <w:instrText xml:space="preserve"> PAGEREF _Toc170136317 \h </w:instrText>
+              <w:instrText xml:space="preserve"> PAGEREF _Toc170151456 \h </w:instrText>
             </w:r>
             <w:r>
               <w:rPr>
@@ -3919,7 +3891,7 @@
               <w:rPr>
                 <w:webHidden/>
               </w:rPr>
-              <w:t>x</w:t>
+              <w:t>ix</w:t>
             </w:r>
             <w:r>
               <w:rPr>
@@ -3939,11 +3911,10 @@
               <w:kern w:val="2"/>
               <w:sz w:val="24"/>
               <w:szCs w:val="24"/>
-              <w:lang w:val="vi-VN" w:eastAsia="vi-VN"/>
               <w14:ligatures w14:val="standardContextual"/>
             </w:rPr>
           </w:pPr>
-          <w:hyperlink w:anchor="_Toc170136318" w:history="1">
+          <w:hyperlink w:anchor="_Toc170151457" w:history="1">
             <w:r>
               <w:rPr>
                 <w:rStyle w:val="Hyperlink"/>
@@ -3966,7 +3937,7 @@
               <w:rPr>
                 <w:webHidden/>
               </w:rPr>
-              <w:instrText xml:space="preserve"> PAGEREF _Toc170136318 \h </w:instrText>
+              <w:instrText xml:space="preserve"> PAGEREF _Toc170151457 \h </w:instrText>
             </w:r>
             <w:r>
               <w:rPr>
@@ -3983,7 +3954,7 @@
               <w:rPr>
                 <w:webHidden/>
               </w:rPr>
-              <w:t>xi</w:t>
+              <w:t>x</w:t>
             </w:r>
             <w:r>
               <w:rPr>
@@ -4003,11 +3974,10 @@
               <w:kern w:val="2"/>
               <w:sz w:val="24"/>
               <w:szCs w:val="24"/>
-              <w:lang w:val="vi-VN" w:eastAsia="vi-VN"/>
               <w14:ligatures w14:val="standardContextual"/>
             </w:rPr>
           </w:pPr>
-          <w:hyperlink w:anchor="_Toc170136319" w:history="1">
+          <w:hyperlink w:anchor="_Toc170151458" w:history="1">
             <w:r>
               <w:rPr>
                 <w:rStyle w:val="Hyperlink"/>
@@ -4030,7 +4000,7 @@
               <w:rPr>
                 <w:webHidden/>
               </w:rPr>
-              <w:instrText xml:space="preserve"> PAGEREF _Toc170136319 \h </w:instrText>
+              <w:instrText xml:space="preserve"> PAGEREF _Toc170151458 \h </w:instrText>
             </w:r>
             <w:r>
               <w:rPr>
@@ -4069,11 +4039,10 @@
               <w:kern w:val="2"/>
               <w:sz w:val="24"/>
               <w:szCs w:val="24"/>
-              <w:lang w:val="vi-VN" w:eastAsia="vi-VN"/>
               <w14:ligatures w14:val="standardContextual"/>
             </w:rPr>
           </w:pPr>
-          <w:hyperlink w:anchor="_Toc170136320" w:history="1">
+          <w:hyperlink w:anchor="_Toc170151459" w:history="1">
             <w:r>
               <w:rPr>
                 <w:rStyle w:val="Hyperlink"/>
@@ -4096,7 +4065,7 @@
               <w:rPr>
                 <w:webHidden/>
               </w:rPr>
-              <w:instrText xml:space="preserve"> PAGEREF _Toc170136320 \h </w:instrText>
+              <w:instrText xml:space="preserve"> PAGEREF _Toc170151459 \h </w:instrText>
             </w:r>
             <w:r>
               <w:rPr>
@@ -4135,11 +4104,10 @@
               <w:kern w:val="2"/>
               <w:sz w:val="24"/>
               <w:szCs w:val="24"/>
-              <w:lang w:val="vi-VN" w:eastAsia="vi-VN"/>
               <w14:ligatures w14:val="standardContextual"/>
             </w:rPr>
           </w:pPr>
-          <w:hyperlink w:anchor="_Toc170136321" w:history="1">
+          <w:hyperlink w:anchor="_Toc170151460" w:history="1">
             <w:r>
               <w:rPr>
                 <w:rStyle w:val="Hyperlink"/>
@@ -4162,7 +4130,7 @@
               <w:rPr>
                 <w:webHidden/>
               </w:rPr>
-              <w:instrText xml:space="preserve"> PAGEREF _Toc170136321 \h </w:instrText>
+              <w:instrText xml:space="preserve"> PAGEREF _Toc170151460 \h </w:instrText>
             </w:r>
             <w:r>
               <w:rPr>
@@ -4201,11 +4169,10 @@
               <w:kern w:val="2"/>
               <w:sz w:val="24"/>
               <w:szCs w:val="24"/>
-              <w:lang w:val="vi-VN" w:eastAsia="vi-VN"/>
               <w14:ligatures w14:val="standardContextual"/>
             </w:rPr>
           </w:pPr>
-          <w:hyperlink w:anchor="_Toc170136322" w:history="1">
+          <w:hyperlink w:anchor="_Toc170151461" w:history="1">
             <w:r>
               <w:rPr>
                 <w:rStyle w:val="Hyperlink"/>
@@ -4228,7 +4195,7 @@
               <w:rPr>
                 <w:webHidden/>
               </w:rPr>
-              <w:instrText xml:space="preserve"> PAGEREF _Toc170136322 \h </w:instrText>
+              <w:instrText xml:space="preserve"> PAGEREF _Toc170151461 \h </w:instrText>
             </w:r>
             <w:r>
               <w:rPr>
@@ -4265,11 +4232,10 @@
               <w:kern w:val="2"/>
               <w:sz w:val="24"/>
               <w:szCs w:val="24"/>
-              <w:lang w:val="vi-VN" w:eastAsia="vi-VN"/>
               <w14:ligatures w14:val="standardContextual"/>
             </w:rPr>
           </w:pPr>
-          <w:hyperlink w:anchor="_Toc170136323" w:history="1">
+          <w:hyperlink w:anchor="_Toc170151462" w:history="1">
             <w:r>
               <w:rPr>
                 <w:rStyle w:val="Hyperlink"/>
@@ -4292,7 +4258,7 @@
               <w:rPr>
                 <w:webHidden/>
               </w:rPr>
-              <w:instrText xml:space="preserve"> PAGEREF _Toc170136323 \h </w:instrText>
+              <w:instrText xml:space="preserve"> PAGEREF _Toc170151462 \h </w:instrText>
             </w:r>
             <w:r>
               <w:rPr>
@@ -4331,11 +4297,10 @@
               <w:kern w:val="2"/>
               <w:sz w:val="24"/>
               <w:szCs w:val="24"/>
-              <w:lang w:val="vi-VN" w:eastAsia="vi-VN"/>
               <w14:ligatures w14:val="standardContextual"/>
             </w:rPr>
           </w:pPr>
-          <w:hyperlink w:anchor="_Toc170136324" w:history="1">
+          <w:hyperlink w:anchor="_Toc170151463" w:history="1">
             <w:r>
               <w:rPr>
                 <w:rStyle w:val="Hyperlink"/>
@@ -4358,7 +4323,7 @@
               <w:rPr>
                 <w:webHidden/>
               </w:rPr>
-              <w:instrText xml:space="preserve"> PAGEREF _Toc170136324 \h </w:instrText>
+              <w:instrText xml:space="preserve"> PAGEREF _Toc170151463 \h </w:instrText>
             </w:r>
             <w:r>
               <w:rPr>
@@ -4397,11 +4362,10 @@
               <w:kern w:val="2"/>
               <w:sz w:val="24"/>
               <w:szCs w:val="24"/>
-              <w:lang w:val="vi-VN" w:eastAsia="vi-VN"/>
               <w14:ligatures w14:val="standardContextual"/>
             </w:rPr>
           </w:pPr>
-          <w:hyperlink w:anchor="_Toc170136325" w:history="1">
+          <w:hyperlink w:anchor="_Toc170151464" w:history="1">
             <w:r>
               <w:rPr>
                 <w:rStyle w:val="Hyperlink"/>
@@ -4436,7 +4400,7 @@
                 <w:noProof/>
                 <w:webHidden/>
               </w:rPr>
-              <w:instrText xml:space="preserve"> PAGEREF _Toc170136325 \h </w:instrText>
+              <w:instrText xml:space="preserve"> PAGEREF _Toc170151464 \h </w:instrText>
             </w:r>
             <w:r>
               <w:rPr>
@@ -4479,11 +4443,10 @@
               <w:kern w:val="2"/>
               <w:sz w:val="24"/>
               <w:szCs w:val="24"/>
-              <w:lang w:val="vi-VN" w:eastAsia="vi-VN"/>
               <w14:ligatures w14:val="standardContextual"/>
             </w:rPr>
           </w:pPr>
-          <w:hyperlink w:anchor="_Toc170136326" w:history="1">
+          <w:hyperlink w:anchor="_Toc170151465" w:history="1">
             <w:r>
               <w:rPr>
                 <w:rStyle w:val="Hyperlink"/>
@@ -4511,7 +4474,7 @@
                 <w:noProof/>
                 <w:webHidden/>
               </w:rPr>
-              <w:instrText xml:space="preserve"> PAGEREF _Toc170136326 \h </w:instrText>
+              <w:instrText xml:space="preserve"> PAGEREF _Toc170151465 \h </w:instrText>
             </w:r>
             <w:r>
               <w:rPr>
@@ -4554,11 +4517,10 @@
               <w:kern w:val="2"/>
               <w:sz w:val="24"/>
               <w:szCs w:val="24"/>
-              <w:lang w:val="vi-VN" w:eastAsia="vi-VN"/>
               <w14:ligatures w14:val="standardContextual"/>
             </w:rPr>
           </w:pPr>
-          <w:hyperlink w:anchor="_Toc170136327" w:history="1">
+          <w:hyperlink w:anchor="_Toc170151466" w:history="1">
             <w:r>
               <w:rPr>
                 <w:rStyle w:val="Hyperlink"/>
@@ -4586,7 +4548,7 @@
                 <w:noProof/>
                 <w:webHidden/>
               </w:rPr>
-              <w:instrText xml:space="preserve"> PAGEREF _Toc170136327 \h </w:instrText>
+              <w:instrText xml:space="preserve"> PAGEREF _Toc170151466 \h </w:instrText>
             </w:r>
             <w:r>
               <w:rPr>
@@ -4629,11 +4591,10 @@
               <w:kern w:val="2"/>
               <w:sz w:val="24"/>
               <w:szCs w:val="24"/>
-              <w:lang w:val="vi-VN" w:eastAsia="vi-VN"/>
               <w14:ligatures w14:val="standardContextual"/>
             </w:rPr>
           </w:pPr>
-          <w:hyperlink w:anchor="_Toc170136328" w:history="1">
+          <w:hyperlink w:anchor="_Toc170151467" w:history="1">
             <w:r>
               <w:rPr>
                 <w:rStyle w:val="Hyperlink"/>
@@ -4656,7 +4617,7 @@
               <w:rPr>
                 <w:webHidden/>
               </w:rPr>
-              <w:instrText xml:space="preserve"> PAGEREF _Toc170136328 \h </w:instrText>
+              <w:instrText xml:space="preserve"> PAGEREF _Toc170151467 \h </w:instrText>
             </w:r>
             <w:r>
               <w:rPr>
@@ -4695,11 +4656,10 @@
               <w:kern w:val="2"/>
               <w:sz w:val="24"/>
               <w:szCs w:val="24"/>
-              <w:lang w:val="vi-VN" w:eastAsia="vi-VN"/>
               <w14:ligatures w14:val="standardContextual"/>
             </w:rPr>
           </w:pPr>
-          <w:hyperlink w:anchor="_Toc170136329" w:history="1">
+          <w:hyperlink w:anchor="_Toc170151468" w:history="1">
             <w:r>
               <w:rPr>
                 <w:rStyle w:val="Hyperlink"/>
@@ -4726,7 +4686,7 @@
                 <w:noProof/>
                 <w:webHidden/>
               </w:rPr>
-              <w:instrText xml:space="preserve"> PAGEREF _Toc170136329 \h </w:instrText>
+              <w:instrText xml:space="preserve"> PAGEREF _Toc170151468 \h </w:instrText>
             </w:r>
             <w:r>
               <w:rPr>
@@ -4769,11 +4729,10 @@
               <w:kern w:val="2"/>
               <w:sz w:val="24"/>
               <w:szCs w:val="24"/>
-              <w:lang w:val="vi-VN" w:eastAsia="vi-VN"/>
               <w14:ligatures w14:val="standardContextual"/>
             </w:rPr>
           </w:pPr>
-          <w:hyperlink w:anchor="_Toc170136330" w:history="1">
+          <w:hyperlink w:anchor="_Toc170151469" w:history="1">
             <w:r>
               <w:rPr>
                 <w:rStyle w:val="Hyperlink"/>
@@ -4800,7 +4759,7 @@
                 <w:noProof/>
                 <w:webHidden/>
               </w:rPr>
-              <w:instrText xml:space="preserve"> PAGEREF _Toc170136330 \h </w:instrText>
+              <w:instrText xml:space="preserve"> PAGEREF _Toc170151469 \h </w:instrText>
             </w:r>
             <w:r>
               <w:rPr>
@@ -4843,11 +4802,10 @@
               <w:kern w:val="2"/>
               <w:sz w:val="24"/>
               <w:szCs w:val="24"/>
-              <w:lang w:val="vi-VN" w:eastAsia="vi-VN"/>
               <w14:ligatures w14:val="standardContextual"/>
             </w:rPr>
           </w:pPr>
-          <w:hyperlink w:anchor="_Toc170136331" w:history="1">
+          <w:hyperlink w:anchor="_Toc170151470" w:history="1">
             <w:r>
               <w:rPr>
                 <w:rStyle w:val="Hyperlink"/>
@@ -4874,7 +4832,7 @@
                 <w:noProof/>
                 <w:webHidden/>
               </w:rPr>
-              <w:instrText xml:space="preserve"> PAGEREF _Toc170136331 \h </w:instrText>
+              <w:instrText xml:space="preserve"> PAGEREF _Toc170151470 \h </w:instrText>
             </w:r>
             <w:r>
               <w:rPr>
@@ -4917,11 +4875,10 @@
               <w:kern w:val="2"/>
               <w:sz w:val="24"/>
               <w:szCs w:val="24"/>
-              <w:lang w:val="vi-VN" w:eastAsia="vi-VN"/>
               <w14:ligatures w14:val="standardContextual"/>
             </w:rPr>
           </w:pPr>
-          <w:hyperlink w:anchor="_Toc170136332" w:history="1">
+          <w:hyperlink w:anchor="_Toc170151471" w:history="1">
             <w:r>
               <w:rPr>
                 <w:rStyle w:val="Hyperlink"/>
@@ -4944,7 +4901,7 @@
               <w:rPr>
                 <w:webHidden/>
               </w:rPr>
-              <w:instrText xml:space="preserve"> PAGEREF _Toc170136332 \h </w:instrText>
+              <w:instrText xml:space="preserve"> PAGEREF _Toc170151471 \h </w:instrText>
             </w:r>
             <w:r>
               <w:rPr>
@@ -4983,11 +4940,10 @@
               <w:kern w:val="2"/>
               <w:sz w:val="24"/>
               <w:szCs w:val="24"/>
-              <w:lang w:val="vi-VN" w:eastAsia="vi-VN"/>
               <w14:ligatures w14:val="standardContextual"/>
             </w:rPr>
           </w:pPr>
-          <w:hyperlink w:anchor="_Toc170136333" w:history="1">
+          <w:hyperlink w:anchor="_Toc170151472" w:history="1">
             <w:r>
               <w:rPr>
                 <w:rStyle w:val="Hyperlink"/>
@@ -5015,7 +4971,7 @@
                 <w:noProof/>
                 <w:webHidden/>
               </w:rPr>
-              <w:instrText xml:space="preserve"> PAGEREF _Toc170136333 \h </w:instrText>
+              <w:instrText xml:space="preserve"> PAGEREF _Toc170151472 \h </w:instrText>
             </w:r>
             <w:r>
               <w:rPr>
@@ -5058,11 +5014,10 @@
               <w:kern w:val="2"/>
               <w:sz w:val="24"/>
               <w:szCs w:val="24"/>
-              <w:lang w:val="vi-VN" w:eastAsia="vi-VN"/>
               <w14:ligatures w14:val="standardContextual"/>
             </w:rPr>
           </w:pPr>
-          <w:hyperlink w:anchor="_Toc170136334" w:history="1">
+          <w:hyperlink w:anchor="_Toc170151473" w:history="1">
             <w:r>
               <w:rPr>
                 <w:rStyle w:val="Hyperlink"/>
@@ -5090,7 +5045,7 @@
                 <w:noProof/>
                 <w:webHidden/>
               </w:rPr>
-              <w:instrText xml:space="preserve"> PAGEREF _Toc170136334 \h </w:instrText>
+              <w:instrText xml:space="preserve"> PAGEREF _Toc170151473 \h </w:instrText>
             </w:r>
             <w:r>
               <w:rPr>
@@ -5133,11 +5088,10 @@
               <w:kern w:val="2"/>
               <w:sz w:val="24"/>
               <w:szCs w:val="24"/>
-              <w:lang w:val="vi-VN" w:eastAsia="vi-VN"/>
               <w14:ligatures w14:val="standardContextual"/>
             </w:rPr>
           </w:pPr>
-          <w:hyperlink w:anchor="_Toc170136335" w:history="1">
+          <w:hyperlink w:anchor="_Toc170151474" w:history="1">
             <w:r>
               <w:rPr>
                 <w:rStyle w:val="Hyperlink"/>
@@ -5164,7 +5118,7 @@
                 <w:noProof/>
                 <w:webHidden/>
               </w:rPr>
-              <w:instrText xml:space="preserve"> PAGEREF _Toc170136335 \h </w:instrText>
+              <w:instrText xml:space="preserve"> PAGEREF _Toc170151474 \h </w:instrText>
             </w:r>
             <w:r>
               <w:rPr>
@@ -5207,11 +5161,10 @@
               <w:kern w:val="2"/>
               <w:sz w:val="24"/>
               <w:szCs w:val="24"/>
-              <w:lang w:val="vi-VN" w:eastAsia="vi-VN"/>
               <w14:ligatures w14:val="standardContextual"/>
             </w:rPr>
           </w:pPr>
-          <w:hyperlink w:anchor="_Toc170136336" w:history="1">
+          <w:hyperlink w:anchor="_Toc170151475" w:history="1">
             <w:r>
               <w:rPr>
                 <w:rStyle w:val="Hyperlink"/>
@@ -5238,7 +5191,7 @@
                 <w:noProof/>
                 <w:webHidden/>
               </w:rPr>
-              <w:instrText xml:space="preserve"> PAGEREF _Toc170136336 \h </w:instrText>
+              <w:instrText xml:space="preserve"> PAGEREF _Toc170151475 \h </w:instrText>
             </w:r>
             <w:r>
               <w:rPr>
@@ -5279,11 +5232,10 @@
               <w:kern w:val="2"/>
               <w:sz w:val="24"/>
               <w:szCs w:val="24"/>
-              <w:lang w:val="vi-VN" w:eastAsia="vi-VN"/>
               <w14:ligatures w14:val="standardContextual"/>
             </w:rPr>
           </w:pPr>
-          <w:hyperlink w:anchor="_Toc170136337" w:history="1">
+          <w:hyperlink w:anchor="_Toc170151476" w:history="1">
             <w:r>
               <w:rPr>
                 <w:rStyle w:val="Hyperlink"/>
@@ -5307,7 +5259,7 @@
               <w:rPr>
                 <w:webHidden/>
               </w:rPr>
-              <w:instrText xml:space="preserve"> PAGEREF _Toc170136337 \h </w:instrText>
+              <w:instrText xml:space="preserve"> PAGEREF _Toc170151476 \h </w:instrText>
             </w:r>
             <w:r>
               <w:rPr>
@@ -5346,11 +5298,10 @@
               <w:kern w:val="2"/>
               <w:sz w:val="24"/>
               <w:szCs w:val="24"/>
-              <w:lang w:val="vi-VN" w:eastAsia="vi-VN"/>
               <w14:ligatures w14:val="standardContextual"/>
             </w:rPr>
           </w:pPr>
-          <w:hyperlink w:anchor="_Toc170136338" w:history="1">
+          <w:hyperlink w:anchor="_Toc170151477" w:history="1">
             <w:r>
               <w:rPr>
                 <w:rStyle w:val="Hyperlink"/>
@@ -5374,7 +5325,7 @@
               <w:rPr>
                 <w:webHidden/>
               </w:rPr>
-              <w:instrText xml:space="preserve"> PAGEREF _Toc170136338 \h </w:instrText>
+              <w:instrText xml:space="preserve"> PAGEREF _Toc170151477 \h </w:instrText>
             </w:r>
             <w:r>
               <w:rPr>
@@ -5413,11 +5364,10 @@
               <w:kern w:val="2"/>
               <w:sz w:val="24"/>
               <w:szCs w:val="24"/>
-              <w:lang w:val="vi-VN" w:eastAsia="vi-VN"/>
               <w14:ligatures w14:val="standardContextual"/>
             </w:rPr>
           </w:pPr>
-          <w:hyperlink w:anchor="_Toc170136339" w:history="1">
+          <w:hyperlink w:anchor="_Toc170151478" w:history="1">
             <w:r>
               <w:rPr>
                 <w:rStyle w:val="Hyperlink"/>
@@ -5441,7 +5391,7 @@
               <w:rPr>
                 <w:webHidden/>
               </w:rPr>
-              <w:instrText xml:space="preserve"> PAGEREF _Toc170136339 \h </w:instrText>
+              <w:instrText xml:space="preserve"> PAGEREF _Toc170151478 \h </w:instrText>
             </w:r>
             <w:r>
               <w:rPr>
@@ -5480,11 +5430,10 @@
               <w:kern w:val="2"/>
               <w:sz w:val="24"/>
               <w:szCs w:val="24"/>
-              <w:lang w:val="vi-VN" w:eastAsia="vi-VN"/>
               <w14:ligatures w14:val="standardContextual"/>
             </w:rPr>
           </w:pPr>
-          <w:hyperlink w:anchor="_Toc170136340" w:history="1">
+          <w:hyperlink w:anchor="_Toc170151479" w:history="1">
             <w:r>
               <w:rPr>
                 <w:rStyle w:val="Hyperlink"/>
@@ -5511,7 +5460,7 @@
                 <w:noProof/>
                 <w:webHidden/>
               </w:rPr>
-              <w:instrText xml:space="preserve"> PAGEREF _Toc170136340 \h </w:instrText>
+              <w:instrText xml:space="preserve"> PAGEREF _Toc170151479 \h </w:instrText>
             </w:r>
             <w:r>
               <w:rPr>
@@ -5554,11 +5503,10 @@
               <w:kern w:val="2"/>
               <w:sz w:val="24"/>
               <w:szCs w:val="24"/>
-              <w:lang w:val="vi-VN" w:eastAsia="vi-VN"/>
               <w14:ligatures w14:val="standardContextual"/>
             </w:rPr>
           </w:pPr>
-          <w:hyperlink w:anchor="_Toc170136341" w:history="1">
+          <w:hyperlink w:anchor="_Toc170151480" w:history="1">
             <w:r>
               <w:rPr>
                 <w:rStyle w:val="Hyperlink"/>
@@ -5586,7 +5534,7 @@
                 <w:noProof/>
                 <w:webHidden/>
               </w:rPr>
-              <w:instrText xml:space="preserve"> PAGEREF _Toc170136341 \h </w:instrText>
+              <w:instrText xml:space="preserve"> PAGEREF _Toc170151480 \h </w:instrText>
             </w:r>
             <w:r>
               <w:rPr>
@@ -5629,11 +5577,10 @@
               <w:kern w:val="2"/>
               <w:sz w:val="24"/>
               <w:szCs w:val="24"/>
-              <w:lang w:val="vi-VN" w:eastAsia="vi-VN"/>
               <w14:ligatures w14:val="standardContextual"/>
             </w:rPr>
           </w:pPr>
-          <w:hyperlink w:anchor="_Toc170136342" w:history="1">
+          <w:hyperlink w:anchor="_Toc170151481" w:history="1">
             <w:r>
               <w:rPr>
                 <w:rStyle w:val="Hyperlink"/>
@@ -5656,7 +5603,7 @@
               <w:rPr>
                 <w:webHidden/>
               </w:rPr>
-              <w:instrText xml:space="preserve"> PAGEREF _Toc170136342 \h </w:instrText>
+              <w:instrText xml:space="preserve"> PAGEREF _Toc170151481 \h </w:instrText>
             </w:r>
             <w:r>
               <w:rPr>
@@ -5695,11 +5642,10 @@
               <w:kern w:val="2"/>
               <w:sz w:val="24"/>
               <w:szCs w:val="24"/>
-              <w:lang w:val="vi-VN" w:eastAsia="vi-VN"/>
               <w14:ligatures w14:val="standardContextual"/>
             </w:rPr>
           </w:pPr>
-          <w:hyperlink w:anchor="_Toc170136343" w:history="1">
+          <w:hyperlink w:anchor="_Toc170151482" w:history="1">
             <w:r>
               <w:rPr>
                 <w:rStyle w:val="Hyperlink"/>
@@ -5722,7 +5668,7 @@
               <w:rPr>
                 <w:webHidden/>
               </w:rPr>
-              <w:instrText xml:space="preserve"> PAGEREF _Toc170136343 \h </w:instrText>
+              <w:instrText xml:space="preserve"> PAGEREF _Toc170151482 \h </w:instrText>
             </w:r>
             <w:r>
               <w:rPr>
@@ -5759,11 +5705,10 @@
               <w:kern w:val="2"/>
               <w:sz w:val="24"/>
               <w:szCs w:val="24"/>
-              <w:lang w:val="vi-VN" w:eastAsia="vi-VN"/>
               <w14:ligatures w14:val="standardContextual"/>
             </w:rPr>
           </w:pPr>
-          <w:hyperlink w:anchor="_Toc170136344" w:history="1">
+          <w:hyperlink w:anchor="_Toc170151483" w:history="1">
             <w:r>
               <w:rPr>
                 <w:rStyle w:val="Hyperlink"/>
@@ -5786,7 +5731,7 @@
               <w:rPr>
                 <w:webHidden/>
               </w:rPr>
-              <w:instrText xml:space="preserve"> PAGEREF _Toc170136344 \h </w:instrText>
+              <w:instrText xml:space="preserve"> PAGEREF _Toc170151483 \h </w:instrText>
             </w:r>
             <w:r>
               <w:rPr>
@@ -5823,11 +5768,10 @@
               <w:kern w:val="2"/>
               <w:sz w:val="24"/>
               <w:szCs w:val="24"/>
-              <w:lang w:val="vi-VN" w:eastAsia="vi-VN"/>
               <w14:ligatures w14:val="standardContextual"/>
             </w:rPr>
           </w:pPr>
-          <w:hyperlink w:anchor="_Toc170136345" w:history="1">
+          <w:hyperlink w:anchor="_Toc170151484" w:history="1">
             <w:r>
               <w:rPr>
                 <w:rStyle w:val="Hyperlink"/>
@@ -5850,7 +5794,7 @@
               <w:rPr>
                 <w:webHidden/>
               </w:rPr>
-              <w:instrText xml:space="preserve"> PAGEREF _Toc170136345 \h </w:instrText>
+              <w:instrText xml:space="preserve"> PAGEREF _Toc170151484 \h </w:instrText>
             </w:r>
             <w:r>
               <w:rPr>
@@ -5894,7 +5838,7 @@
       <w:pPr>
         <w:pStyle w:val="Heading1N"/>
       </w:pPr>
-      <w:bookmarkStart w:id="4" w:name="_Toc170136316"/>
+      <w:bookmarkStart w:id="4" w:name="_Toc170151455"/>
       <w:r>
         <w:t xml:space="preserve">DANH </w:t>
       </w:r>
@@ -5918,7 +5862,6 @@
           <w:kern w:val="2"/>
           <w:sz w:val="24"/>
           <w:szCs w:val="24"/>
-          <w:lang w:val="vi-VN" w:eastAsia="vi-VN"/>
           <w14:ligatures w14:val="standardContextual"/>
         </w:rPr>
       </w:pPr>
@@ -5931,7 +5874,7 @@
       <w:r>
         <w:fldChar w:fldCharType="separate"/>
       </w:r>
-      <w:hyperlink w:anchor="_Toc170119099" w:history="1">
+      <w:hyperlink w:anchor="_Toc170151613" w:history="1">
         <w:r>
           <w:rPr>
             <w:rStyle w:val="Hyperlink"/>
@@ -5968,7 +5911,7 @@
             <w:noProof/>
             <w:webHidden/>
           </w:rPr>
-          <w:instrText xml:space="preserve"> PAGEREF _Toc170119099 \h </w:instrText>
+          <w:instrText xml:space="preserve"> PAGEREF _Toc170151613 \h </w:instrText>
         </w:r>
         <w:r>
           <w:rPr>
@@ -6011,11 +5954,10 @@
           <w:kern w:val="2"/>
           <w:sz w:val="24"/>
           <w:szCs w:val="24"/>
-          <w:lang w:val="vi-VN" w:eastAsia="vi-VN"/>
           <w14:ligatures w14:val="standardContextual"/>
         </w:rPr>
       </w:pPr>
-      <w:hyperlink w:anchor="_Toc170119100" w:history="1">
+      <w:hyperlink w:anchor="_Toc170151614" w:history="1">
         <w:r>
           <w:rPr>
             <w:rStyle w:val="Hyperlink"/>
@@ -6043,7 +5985,7 @@
             <w:noProof/>
             <w:webHidden/>
           </w:rPr>
-          <w:instrText xml:space="preserve"> PAGEREF _Toc170119100 \h </w:instrText>
+          <w:instrText xml:space="preserve"> PAGEREF _Toc170151614 \h </w:instrText>
         </w:r>
         <w:r>
           <w:rPr>
@@ -6063,7 +6005,7 @@
             <w:noProof/>
             <w:webHidden/>
           </w:rPr>
-          <w:t>7</w:t>
+          <w:t>8</w:t>
         </w:r>
         <w:r>
           <w:rPr>
@@ -6086,11 +6028,10 @@
           <w:kern w:val="2"/>
           <w:sz w:val="24"/>
           <w:szCs w:val="24"/>
-          <w:lang w:val="vi-VN" w:eastAsia="vi-VN"/>
           <w14:ligatures w14:val="standardContextual"/>
         </w:rPr>
       </w:pPr>
-      <w:hyperlink w:anchor="_Toc170119101" w:history="1">
+      <w:hyperlink w:anchor="_Toc170151615" w:history="1">
         <w:r>
           <w:rPr>
             <w:rStyle w:val="Hyperlink"/>
@@ -6118,7 +6059,7 @@
             <w:noProof/>
             <w:webHidden/>
           </w:rPr>
-          <w:instrText xml:space="preserve"> PAGEREF _Toc170119101 \h </w:instrText>
+          <w:instrText xml:space="preserve"> PAGEREF _Toc170151615 \h </w:instrText>
         </w:r>
         <w:r>
           <w:rPr>
@@ -6161,11 +6102,10 @@
           <w:kern w:val="2"/>
           <w:sz w:val="24"/>
           <w:szCs w:val="24"/>
-          <w:lang w:val="vi-VN" w:eastAsia="vi-VN"/>
           <w14:ligatures w14:val="standardContextual"/>
         </w:rPr>
       </w:pPr>
-      <w:hyperlink w:anchor="_Toc170119102" w:history="1">
+      <w:hyperlink w:anchor="_Toc170151616" w:history="1">
         <w:r>
           <w:rPr>
             <w:rStyle w:val="Hyperlink"/>
@@ -6193,7 +6133,7 @@
             <w:noProof/>
             <w:webHidden/>
           </w:rPr>
-          <w:instrText xml:space="preserve"> PAGEREF _Toc170119102 \h </w:instrText>
+          <w:instrText xml:space="preserve"> PAGEREF _Toc170151616 \h </w:instrText>
         </w:r>
         <w:r>
           <w:rPr>
@@ -6236,34 +6176,17 @@
           <w:kern w:val="2"/>
           <w:sz w:val="24"/>
           <w:szCs w:val="24"/>
-          <w:lang w:val="vi-VN" w:eastAsia="vi-VN"/>
           <w14:ligatures w14:val="standardContextual"/>
         </w:rPr>
       </w:pPr>
-      <w:hyperlink w:anchor="_Toc170119103" w:history="1">
+      <w:hyperlink w:anchor="_Toc170151617" w:history="1">
         <w:r>
           <w:rPr>
             <w:rStyle w:val="Hyperlink"/>
             <w:rFonts w:eastAsiaTheme="majorEastAsia"/>
             <w:noProof/>
           </w:rPr>
-          <w:t>Hình 3.1</w:t>
-        </w:r>
-        <w:r>
-          <w:rPr>
-            <w:rStyle w:val="Hyperlink"/>
-            <w:rFonts w:eastAsiaTheme="majorEastAsia"/>
-            <w:noProof/>
-          </w:rPr>
-          <w:t xml:space="preserve"> </w:t>
-        </w:r>
-        <w:r>
-          <w:rPr>
-            <w:rStyle w:val="Hyperlink"/>
-            <w:rFonts w:eastAsiaTheme="majorEastAsia"/>
-            <w:noProof/>
-          </w:rPr>
-          <w:t>Dữ liệu ban đầu</w:t>
+          <w:t>Hình 3.1 Dữ liệu ban đầu</w:t>
         </w:r>
         <w:r>
           <w:rPr>
@@ -6284,7 +6207,7 @@
             <w:noProof/>
             <w:webHidden/>
           </w:rPr>
-          <w:instrText xml:space="preserve"> PAGEREF _Toc170119103 \h </w:instrText>
+          <w:instrText xml:space="preserve"> PAGEREF _Toc170151617 \h </w:instrText>
         </w:r>
         <w:r>
           <w:rPr>
@@ -6327,11 +6250,10 @@
           <w:kern w:val="2"/>
           <w:sz w:val="24"/>
           <w:szCs w:val="24"/>
-          <w:lang w:val="vi-VN" w:eastAsia="vi-VN"/>
           <w14:ligatures w14:val="standardContextual"/>
         </w:rPr>
       </w:pPr>
-      <w:hyperlink w:anchor="_Toc170119104" w:history="1">
+      <w:hyperlink w:anchor="_Toc170151618" w:history="1">
         <w:r>
           <w:rPr>
             <w:rStyle w:val="Hyperlink"/>
@@ -6359,7 +6281,7 @@
             <w:noProof/>
             <w:webHidden/>
           </w:rPr>
-          <w:instrText xml:space="preserve"> PAGEREF _Toc170119104 \h </w:instrText>
+          <w:instrText xml:space="preserve"> PAGEREF _Toc170151618 \h </w:instrText>
         </w:r>
         <w:r>
           <w:rPr>
@@ -6402,34 +6324,17 @@
           <w:kern w:val="2"/>
           <w:sz w:val="24"/>
           <w:szCs w:val="24"/>
-          <w:lang w:val="vi-VN" w:eastAsia="vi-VN"/>
           <w14:ligatures w14:val="standardContextual"/>
         </w:rPr>
       </w:pPr>
-      <w:hyperlink w:anchor="_Toc170119105" w:history="1">
+      <w:hyperlink w:anchor="_Toc170151619" w:history="1">
         <w:r>
           <w:rPr>
             <w:rStyle w:val="Hyperlink"/>
             <w:rFonts w:eastAsiaTheme="majorEastAsia"/>
             <w:noProof/>
           </w:rPr>
-          <w:t>Hình 3.3</w:t>
-        </w:r>
-        <w:r>
-          <w:rPr>
-            <w:rStyle w:val="Hyperlink"/>
-            <w:rFonts w:eastAsiaTheme="majorEastAsia"/>
-            <w:noProof/>
-          </w:rPr>
-          <w:t xml:space="preserve"> </w:t>
-        </w:r>
-        <w:r>
-          <w:rPr>
-            <w:rStyle w:val="Hyperlink"/>
-            <w:rFonts w:eastAsiaTheme="majorEastAsia"/>
-            <w:noProof/>
-          </w:rPr>
-          <w:t>Dữ liệu mới sau khi loại bỏ null và cột Review #</w:t>
+          <w:t>Hình 3.3 Dữ liệu mới sau khi loại bỏ null và cột Review #</w:t>
         </w:r>
         <w:r>
           <w:rPr>
@@ -6450,7 +6355,7 @@
             <w:noProof/>
             <w:webHidden/>
           </w:rPr>
-          <w:instrText xml:space="preserve"> PAGEREF _Toc170119105 \h </w:instrText>
+          <w:instrText xml:space="preserve"> PAGEREF _Toc170151619 \h </w:instrText>
         </w:r>
         <w:r>
           <w:rPr>
@@ -6493,11 +6398,10 @@
           <w:kern w:val="2"/>
           <w:sz w:val="24"/>
           <w:szCs w:val="24"/>
-          <w:lang w:val="vi-VN" w:eastAsia="vi-VN"/>
           <w14:ligatures w14:val="standardContextual"/>
         </w:rPr>
       </w:pPr>
-      <w:hyperlink w:anchor="_Toc170119106" w:history="1">
+      <w:hyperlink w:anchor="_Toc170151620" w:history="1">
         <w:r>
           <w:rPr>
             <w:rStyle w:val="Hyperlink"/>
@@ -6525,7 +6429,7 @@
             <w:noProof/>
             <w:webHidden/>
           </w:rPr>
-          <w:instrText xml:space="preserve"> PAGEREF _Toc170119106 \h </w:instrText>
+          <w:instrText xml:space="preserve"> PAGEREF _Toc170151620 \h </w:instrText>
         </w:r>
         <w:r>
           <w:rPr>
@@ -6568,11 +6472,10 @@
           <w:kern w:val="2"/>
           <w:sz w:val="24"/>
           <w:szCs w:val="24"/>
-          <w:lang w:val="vi-VN" w:eastAsia="vi-VN"/>
           <w14:ligatures w14:val="standardContextual"/>
         </w:rPr>
       </w:pPr>
-      <w:hyperlink w:anchor="_Toc170119107" w:history="1">
+      <w:hyperlink w:anchor="_Toc170151621" w:history="1">
         <w:r>
           <w:rPr>
             <w:rStyle w:val="Hyperlink"/>
@@ -6609,7 +6512,7 @@
             <w:noProof/>
             <w:webHidden/>
           </w:rPr>
-          <w:instrText xml:space="preserve"> PAGEREF _Toc170119107 \h </w:instrText>
+          <w:instrText xml:space="preserve"> PAGEREF _Toc170151621 \h </w:instrText>
         </w:r>
         <w:r>
           <w:rPr>
@@ -6652,11 +6555,10 @@
           <w:kern w:val="2"/>
           <w:sz w:val="24"/>
           <w:szCs w:val="24"/>
-          <w:lang w:val="vi-VN" w:eastAsia="vi-VN"/>
           <w14:ligatures w14:val="standardContextual"/>
         </w:rPr>
       </w:pPr>
-      <w:hyperlink w:anchor="_Toc170119108" w:history="1">
+      <w:hyperlink w:anchor="_Toc170151622" w:history="1">
         <w:r>
           <w:rPr>
             <w:rStyle w:val="Hyperlink"/>
@@ -6693,7 +6595,7 @@
             <w:noProof/>
             <w:webHidden/>
           </w:rPr>
-          <w:instrText xml:space="preserve"> PAGEREF _Toc170119108 \h </w:instrText>
+          <w:instrText xml:space="preserve"> PAGEREF _Toc170151622 \h </w:instrText>
         </w:r>
         <w:r>
           <w:rPr>
@@ -6736,11 +6638,10 @@
           <w:kern w:val="2"/>
           <w:sz w:val="24"/>
           <w:szCs w:val="24"/>
-          <w:lang w:val="vi-VN" w:eastAsia="vi-VN"/>
           <w14:ligatures w14:val="standardContextual"/>
         </w:rPr>
       </w:pPr>
-      <w:hyperlink w:anchor="_Toc170119109" w:history="1">
+      <w:hyperlink w:anchor="_Toc170151623" w:history="1">
         <w:r>
           <w:rPr>
             <w:rStyle w:val="Hyperlink"/>
@@ -6777,7 +6678,7 @@
             <w:noProof/>
             <w:webHidden/>
           </w:rPr>
-          <w:instrText xml:space="preserve"> PAGEREF _Toc170119109 \h </w:instrText>
+          <w:instrText xml:space="preserve"> PAGEREF _Toc170151623 \h </w:instrText>
         </w:r>
         <w:r>
           <w:rPr>
@@ -6797,7 +6698,7 @@
             <w:noProof/>
             <w:webHidden/>
           </w:rPr>
-          <w:t>21</w:t>
+          <w:t>22</w:t>
         </w:r>
         <w:r>
           <w:rPr>
@@ -6820,11 +6721,10 @@
           <w:kern w:val="2"/>
           <w:sz w:val="24"/>
           <w:szCs w:val="24"/>
-          <w:lang w:val="vi-VN" w:eastAsia="vi-VN"/>
           <w14:ligatures w14:val="standardContextual"/>
         </w:rPr>
       </w:pPr>
-      <w:hyperlink w:anchor="_Toc170119110" w:history="1">
+      <w:hyperlink w:anchor="_Toc170151624" w:history="1">
         <w:r>
           <w:rPr>
             <w:rStyle w:val="Hyperlink"/>
@@ -6861,7 +6761,7 @@
             <w:noProof/>
             <w:webHidden/>
           </w:rPr>
-          <w:instrText xml:space="preserve"> PAGEREF _Toc170119110 \h </w:instrText>
+          <w:instrText xml:space="preserve"> PAGEREF _Toc170151624 \h </w:instrText>
         </w:r>
         <w:r>
           <w:rPr>
@@ -6904,11 +6804,10 @@
           <w:kern w:val="2"/>
           <w:sz w:val="24"/>
           <w:szCs w:val="24"/>
-          <w:lang w:val="vi-VN" w:eastAsia="vi-VN"/>
           <w14:ligatures w14:val="standardContextual"/>
         </w:rPr>
       </w:pPr>
-      <w:hyperlink w:anchor="_Toc170119111" w:history="1">
+      <w:hyperlink w:anchor="_Toc170151625" w:history="1">
         <w:r>
           <w:rPr>
             <w:rStyle w:val="Hyperlink"/>
@@ -6936,7 +6835,7 @@
             <w:noProof/>
             <w:webHidden/>
           </w:rPr>
-          <w:instrText xml:space="preserve"> PAGEREF _Toc170119111 \h </w:instrText>
+          <w:instrText xml:space="preserve"> PAGEREF _Toc170151625 \h </w:instrText>
         </w:r>
         <w:r>
           <w:rPr>
@@ -6979,11 +6878,10 @@
           <w:kern w:val="2"/>
           <w:sz w:val="24"/>
           <w:szCs w:val="24"/>
-          <w:lang w:val="vi-VN" w:eastAsia="vi-VN"/>
           <w14:ligatures w14:val="standardContextual"/>
         </w:rPr>
       </w:pPr>
-      <w:hyperlink w:anchor="_Toc170119112" w:history="1">
+      <w:hyperlink w:anchor="_Toc170151626" w:history="1">
         <w:r>
           <w:rPr>
             <w:rStyle w:val="Hyperlink"/>
@@ -7011,7 +6909,7 @@
             <w:noProof/>
             <w:webHidden/>
           </w:rPr>
-          <w:instrText xml:space="preserve"> PAGEREF _Toc170119112 \h </w:instrText>
+          <w:instrText xml:space="preserve"> PAGEREF _Toc170151626 \h </w:instrText>
         </w:r>
         <w:r>
           <w:rPr>
@@ -7054,11 +6952,10 @@
           <w:kern w:val="2"/>
           <w:sz w:val="24"/>
           <w:szCs w:val="24"/>
-          <w:lang w:val="vi-VN" w:eastAsia="vi-VN"/>
           <w14:ligatures w14:val="standardContextual"/>
         </w:rPr>
       </w:pPr>
-      <w:hyperlink w:anchor="_Toc170119113" w:history="1">
+      <w:hyperlink w:anchor="_Toc170151627" w:history="1">
         <w:r>
           <w:rPr>
             <w:rStyle w:val="Hyperlink"/>
@@ -7086,7 +6983,7 @@
             <w:noProof/>
             <w:webHidden/>
           </w:rPr>
-          <w:instrText xml:space="preserve"> PAGEREF _Toc170119113 \h </w:instrText>
+          <w:instrText xml:space="preserve"> PAGEREF _Toc170151627 \h </w:instrText>
         </w:r>
         <w:r>
           <w:rPr>
@@ -7129,18 +7026,17 @@
           <w:kern w:val="2"/>
           <w:sz w:val="24"/>
           <w:szCs w:val="24"/>
-          <w:lang w:val="vi-VN" w:eastAsia="vi-VN"/>
           <w14:ligatures w14:val="standardContextual"/>
         </w:rPr>
       </w:pPr>
-      <w:hyperlink w:anchor="_Toc170119114" w:history="1">
+      <w:hyperlink w:anchor="_Toc170151628" w:history="1">
         <w:r>
           <w:rPr>
             <w:rStyle w:val="Hyperlink"/>
             <w:rFonts w:eastAsiaTheme="majorEastAsia"/>
             <w:noProof/>
           </w:rPr>
-          <w:t>Hình 3.12 Biểu đồ về rating(Stars) của các quốc gia</w:t>
+          <w:t>Hình 3.12 Biểu đồ về rating (Stars) của các quốc gia</w:t>
         </w:r>
         <w:r>
           <w:rPr>
@@ -7161,7 +7057,7 @@
             <w:noProof/>
             <w:webHidden/>
           </w:rPr>
-          <w:instrText xml:space="preserve"> PAGEREF _Toc170119114 \h </w:instrText>
+          <w:instrText xml:space="preserve"> PAGEREF _Toc170151628 \h </w:instrText>
         </w:r>
         <w:r>
           <w:rPr>
@@ -7181,7 +7077,7 @@
             <w:noProof/>
             <w:webHidden/>
           </w:rPr>
-          <w:t>24</w:t>
+          <w:t>25</w:t>
         </w:r>
         <w:r>
           <w:rPr>
@@ -7204,11 +7100,10 @@
           <w:kern w:val="2"/>
           <w:sz w:val="24"/>
           <w:szCs w:val="24"/>
-          <w:lang w:val="vi-VN" w:eastAsia="vi-VN"/>
           <w14:ligatures w14:val="standardContextual"/>
         </w:rPr>
       </w:pPr>
-      <w:hyperlink w:anchor="_Toc170119115" w:history="1">
+      <w:hyperlink w:anchor="_Toc170151629" w:history="1">
         <w:r>
           <w:rPr>
             <w:rStyle w:val="Hyperlink"/>
@@ -7236,7 +7131,7 @@
             <w:noProof/>
             <w:webHidden/>
           </w:rPr>
-          <w:instrText xml:space="preserve"> PAGEREF _Toc170119115 \h </w:instrText>
+          <w:instrText xml:space="preserve"> PAGEREF _Toc170151629 \h </w:instrText>
         </w:r>
         <w:r>
           <w:rPr>
@@ -7279,11 +7174,10 @@
           <w:kern w:val="2"/>
           <w:sz w:val="24"/>
           <w:szCs w:val="24"/>
-          <w:lang w:val="vi-VN" w:eastAsia="vi-VN"/>
           <w14:ligatures w14:val="standardContextual"/>
         </w:rPr>
       </w:pPr>
-      <w:hyperlink w:anchor="_Toc170119116" w:history="1">
+      <w:hyperlink w:anchor="_Toc170151630" w:history="1">
         <w:r>
           <w:rPr>
             <w:rStyle w:val="Hyperlink"/>
@@ -7311,82 +7205,7 @@
             <w:noProof/>
             <w:webHidden/>
           </w:rPr>
-          <w:instrText xml:space="preserve"> PAGEREF _Toc170119116 \h </w:instrText>
-        </w:r>
-        <w:r>
-          <w:rPr>
-            <w:noProof/>
-            <w:webHidden/>
-          </w:rPr>
-        </w:r>
-        <w:r>
-          <w:rPr>
-            <w:noProof/>
-            <w:webHidden/>
-          </w:rPr>
-          <w:fldChar w:fldCharType="separate"/>
-        </w:r>
-        <w:r>
-          <w:rPr>
-            <w:noProof/>
-            <w:webHidden/>
-          </w:rPr>
-          <w:t>29</w:t>
-        </w:r>
-        <w:r>
-          <w:rPr>
-            <w:noProof/>
-            <w:webHidden/>
-          </w:rPr>
-          <w:fldChar w:fldCharType="end"/>
-        </w:r>
-      </w:hyperlink>
-    </w:p>
-    <w:p>
-      <w:pPr>
-        <w:pStyle w:val="TableofFigures"/>
-        <w:tabs>
-          <w:tab w:val="right" w:leader="dot" w:pos="9062"/>
-        </w:tabs>
-        <w:rPr>
-          <w:rFonts w:asciiTheme="minorHAnsi" w:eastAsiaTheme="minorEastAsia" w:hAnsiTheme="minorHAnsi" w:cstheme="minorBidi"/>
-          <w:noProof/>
-          <w:kern w:val="2"/>
-          <w:sz w:val="24"/>
-          <w:szCs w:val="24"/>
-          <w:lang w:val="vi-VN" w:eastAsia="vi-VN"/>
-          <w14:ligatures w14:val="standardContextual"/>
-        </w:rPr>
-      </w:pPr>
-      <w:hyperlink w:anchor="_Toc170119117" w:history="1">
-        <w:r>
-          <w:rPr>
-            <w:rStyle w:val="Hyperlink"/>
-            <w:rFonts w:eastAsiaTheme="majorEastAsia"/>
-            <w:noProof/>
-          </w:rPr>
-          <w:t>Hình 3.16 Bảng các thuộc tính quan trọng với mô hình Rừng ngẫu nhiên</w:t>
-        </w:r>
-        <w:r>
-          <w:rPr>
-            <w:noProof/>
-            <w:webHidden/>
-          </w:rPr>
-          <w:tab/>
-        </w:r>
-        <w:r>
-          <w:rPr>
-            <w:noProof/>
-            <w:webHidden/>
-          </w:rPr>
-          <w:fldChar w:fldCharType="begin"/>
-        </w:r>
-        <w:r>
-          <w:rPr>
-            <w:noProof/>
-            <w:webHidden/>
-          </w:rPr>
-          <w:instrText xml:space="preserve"> PAGEREF _Toc170119117 \h </w:instrText>
+          <w:instrText xml:space="preserve"> PAGEREF _Toc170151630 \h </w:instrText>
         </w:r>
         <w:r>
           <w:rPr>
@@ -7429,18 +7248,17 @@
           <w:kern w:val="2"/>
           <w:sz w:val="24"/>
           <w:szCs w:val="24"/>
-          <w:lang w:val="vi-VN" w:eastAsia="vi-VN"/>
           <w14:ligatures w14:val="standardContextual"/>
         </w:rPr>
       </w:pPr>
-      <w:hyperlink w:anchor="_Toc170119118" w:history="1">
+      <w:hyperlink w:anchor="_Toc170151631" w:history="1">
         <w:r>
           <w:rPr>
             <w:rStyle w:val="Hyperlink"/>
             <w:rFonts w:eastAsiaTheme="majorEastAsia"/>
             <w:noProof/>
           </w:rPr>
-          <w:t>Hình 3.17 Độ chính xác của mô hình Hồi quy Logistic</w:t>
+          <w:t>Hình 3.16 Bảng các thuộc tính quan trọng với mô hình Rừng ngẫu nhiên</w:t>
         </w:r>
         <w:r>
           <w:rPr>
@@ -7461,7 +7279,7 @@
             <w:noProof/>
             <w:webHidden/>
           </w:rPr>
-          <w:instrText xml:space="preserve"> PAGEREF _Toc170119118 \h </w:instrText>
+          <w:instrText xml:space="preserve"> PAGEREF _Toc170151631 \h </w:instrText>
         </w:r>
         <w:r>
           <w:rPr>
@@ -7504,18 +7322,17 @@
           <w:kern w:val="2"/>
           <w:sz w:val="24"/>
           <w:szCs w:val="24"/>
-          <w:lang w:val="vi-VN" w:eastAsia="vi-VN"/>
           <w14:ligatures w14:val="standardContextual"/>
         </w:rPr>
       </w:pPr>
-      <w:hyperlink w:anchor="_Toc170119119" w:history="1">
+      <w:hyperlink w:anchor="_Toc170151632" w:history="1">
         <w:r>
           <w:rPr>
             <w:rStyle w:val="Hyperlink"/>
             <w:rFonts w:eastAsiaTheme="majorEastAsia"/>
             <w:noProof/>
           </w:rPr>
-          <w:t>Hình 3.18 Độ chính xác của mô hình Cây quyết định</w:t>
+          <w:t>Hình 3.17 Độ chính xác của mô hình Hồi quy Logistic</w:t>
         </w:r>
         <w:r>
           <w:rPr>
@@ -7536,7 +7353,7 @@
             <w:noProof/>
             <w:webHidden/>
           </w:rPr>
-          <w:instrText xml:space="preserve"> PAGEREF _Toc170119119 \h </w:instrText>
+          <w:instrText xml:space="preserve"> PAGEREF _Toc170151632 \h </w:instrText>
         </w:r>
         <w:r>
           <w:rPr>
@@ -7569,6 +7386,170 @@
     </w:p>
     <w:p>
       <w:pPr>
+        <w:pStyle w:val="TableofFigures"/>
+        <w:tabs>
+          <w:tab w:val="right" w:leader="dot" w:pos="9062"/>
+        </w:tabs>
+        <w:rPr>
+          <w:rFonts w:asciiTheme="minorHAnsi" w:eastAsiaTheme="minorEastAsia" w:hAnsiTheme="minorHAnsi" w:cstheme="minorBidi"/>
+          <w:noProof/>
+          <w:kern w:val="2"/>
+          <w:sz w:val="24"/>
+          <w:szCs w:val="24"/>
+          <w14:ligatures w14:val="standardContextual"/>
+        </w:rPr>
+      </w:pPr>
+      <w:hyperlink w:anchor="_Toc170151633" w:history="1">
+        <w:r>
+          <w:rPr>
+            <w:rStyle w:val="Hyperlink"/>
+            <w:rFonts w:eastAsiaTheme="majorEastAsia"/>
+            <w:noProof/>
+          </w:rPr>
+          <w:t>Hình 3.18</w:t>
+        </w:r>
+        <w:r>
+          <w:rPr>
+            <w:rStyle w:val="Hyperlink"/>
+            <w:rFonts w:eastAsiaTheme="majorEastAsia"/>
+            <w:noProof/>
+          </w:rPr>
+          <w:t xml:space="preserve"> </w:t>
+        </w:r>
+        <w:r>
+          <w:rPr>
+            <w:rStyle w:val="Hyperlink"/>
+            <w:rFonts w:eastAsiaTheme="majorEastAsia"/>
+            <w:noProof/>
+          </w:rPr>
+          <w:t>Độ chính xác của mô hình Cây quyết định</w:t>
+        </w:r>
+        <w:r>
+          <w:rPr>
+            <w:noProof/>
+            <w:webHidden/>
+          </w:rPr>
+          <w:tab/>
+        </w:r>
+        <w:r>
+          <w:rPr>
+            <w:noProof/>
+            <w:webHidden/>
+          </w:rPr>
+          <w:fldChar w:fldCharType="begin"/>
+        </w:r>
+        <w:r>
+          <w:rPr>
+            <w:noProof/>
+            <w:webHidden/>
+          </w:rPr>
+          <w:instrText xml:space="preserve"> PAGEREF _Toc170151633 \h </w:instrText>
+        </w:r>
+        <w:r>
+          <w:rPr>
+            <w:noProof/>
+            <w:webHidden/>
+          </w:rPr>
+        </w:r>
+        <w:r>
+          <w:rPr>
+            <w:noProof/>
+            <w:webHidden/>
+          </w:rPr>
+          <w:fldChar w:fldCharType="separate"/>
+        </w:r>
+        <w:r>
+          <w:rPr>
+            <w:noProof/>
+            <w:webHidden/>
+          </w:rPr>
+          <w:t>31</w:t>
+        </w:r>
+        <w:r>
+          <w:rPr>
+            <w:noProof/>
+            <w:webHidden/>
+          </w:rPr>
+          <w:fldChar w:fldCharType="end"/>
+        </w:r>
+      </w:hyperlink>
+    </w:p>
+    <w:p>
+      <w:pPr>
+        <w:pStyle w:val="TableofFigures"/>
+        <w:tabs>
+          <w:tab w:val="right" w:leader="dot" w:pos="9062"/>
+        </w:tabs>
+        <w:rPr>
+          <w:rFonts w:asciiTheme="minorHAnsi" w:eastAsiaTheme="minorEastAsia" w:hAnsiTheme="minorHAnsi" w:cstheme="minorBidi"/>
+          <w:noProof/>
+          <w:kern w:val="2"/>
+          <w:sz w:val="24"/>
+          <w:szCs w:val="24"/>
+          <w14:ligatures w14:val="standardContextual"/>
+        </w:rPr>
+      </w:pPr>
+      <w:hyperlink w:anchor="_Toc170151634" w:history="1">
+        <w:r>
+          <w:rPr>
+            <w:rStyle w:val="Hyperlink"/>
+            <w:rFonts w:eastAsiaTheme="majorEastAsia"/>
+            <w:noProof/>
+          </w:rPr>
+          <w:t>Hình 3.19 Độ chính xác của mô hình Rừng ngẫu nhiên</w:t>
+        </w:r>
+        <w:r>
+          <w:rPr>
+            <w:noProof/>
+            <w:webHidden/>
+          </w:rPr>
+          <w:tab/>
+        </w:r>
+        <w:r>
+          <w:rPr>
+            <w:noProof/>
+            <w:webHidden/>
+          </w:rPr>
+          <w:fldChar w:fldCharType="begin"/>
+        </w:r>
+        <w:r>
+          <w:rPr>
+            <w:noProof/>
+            <w:webHidden/>
+          </w:rPr>
+          <w:instrText xml:space="preserve"> PAGEREF _Toc170151634 \h </w:instrText>
+        </w:r>
+        <w:r>
+          <w:rPr>
+            <w:noProof/>
+            <w:webHidden/>
+          </w:rPr>
+        </w:r>
+        <w:r>
+          <w:rPr>
+            <w:noProof/>
+            <w:webHidden/>
+          </w:rPr>
+          <w:fldChar w:fldCharType="separate"/>
+        </w:r>
+        <w:r>
+          <w:rPr>
+            <w:noProof/>
+            <w:webHidden/>
+          </w:rPr>
+          <w:t>32</w:t>
+        </w:r>
+        <w:r>
+          <w:rPr>
+            <w:noProof/>
+            <w:webHidden/>
+          </w:rPr>
+          <w:fldChar w:fldCharType="end"/>
+        </w:r>
+      </w:hyperlink>
+    </w:p>
+    <w:p>
+      <w:pPr>
         <w:pStyle w:val="Content"/>
       </w:pPr>
       <w:r>
@@ -7584,7 +7565,7 @@
       <w:pPr>
         <w:pStyle w:val="Heading1N"/>
       </w:pPr>
-      <w:bookmarkStart w:id="5" w:name="_Toc170136317"/>
+      <w:bookmarkStart w:id="5" w:name="_Toc170151456"/>
       <w:r>
         <w:lastRenderedPageBreak/>
         <w:t>DANH MỤC BẢNG BIỂU</w:t>
@@ -7870,7 +7851,7 @@
       <w:pPr>
         <w:pStyle w:val="Heading1N"/>
       </w:pPr>
-      <w:bookmarkStart w:id="6" w:name="_Toc170136318"/>
+      <w:bookmarkStart w:id="6" w:name="_Toc170151457"/>
       <w:r>
         <w:lastRenderedPageBreak/>
         <w:t>DANH MỤC CÁC TỪ VIẾT TẮT</w:t>
@@ -8129,7 +8110,7 @@
       <w:pPr>
         <w:pStyle w:val="Heading1"/>
       </w:pPr>
-      <w:bookmarkStart w:id="7" w:name="_Toc170136319"/>
+      <w:bookmarkStart w:id="7" w:name="_Toc170151458"/>
       <w:r>
         <w:lastRenderedPageBreak/>
         <w:t xml:space="preserve">GIỚI </w:t>
@@ -8146,7 +8127,7 @@
       <w:pPr>
         <w:pStyle w:val="Heading2"/>
       </w:pPr>
-      <w:bookmarkStart w:id="8" w:name="_Toc170136320"/>
+      <w:bookmarkStart w:id="8" w:name="_Toc170151459"/>
       <w:r>
         <w:t>Lý do chọn đề tài</w:t>
       </w:r>
@@ -8180,7 +8161,7 @@
       <w:pPr>
         <w:pStyle w:val="Heading2"/>
       </w:pPr>
-      <w:bookmarkStart w:id="9" w:name="_Toc170136321"/>
+      <w:bookmarkStart w:id="9" w:name="_Toc170151460"/>
       <w:r>
         <w:t>Mục tiêu nghiên cứu</w:t>
       </w:r>
@@ -8306,7 +8287,7 @@
       <w:pPr>
         <w:pStyle w:val="Heading2"/>
       </w:pPr>
-      <w:bookmarkStart w:id="10" w:name="_Toc170136322"/>
+      <w:bookmarkStart w:id="10" w:name="_Toc170151461"/>
       <w:r>
         <w:t>Đối tượng và phạm vi nghiên cứu</w:t>
       </w:r>
@@ -8440,7 +8421,7 @@
         <w:pStyle w:val="Heading1N"/>
       </w:pPr>
       <w:bookmarkStart w:id="11" w:name="_Toc156485809"/>
-      <w:bookmarkStart w:id="12" w:name="_Toc170136323"/>
+      <w:bookmarkStart w:id="12" w:name="_Toc170151462"/>
       <w:r>
         <w:t>CHƯƠNG 2: CÁC KỸ THUẬT DÙNG TRONG BÀI TOÁN</w:t>
       </w:r>
@@ -8457,7 +8438,7 @@
         <w:ind w:left="578" w:hanging="578"/>
       </w:pPr>
       <w:bookmarkStart w:id="13" w:name="_Toc156485810"/>
-      <w:bookmarkStart w:id="14" w:name="_Toc170136324"/>
+      <w:bookmarkStart w:id="14" w:name="_Toc170151463"/>
       <w:r>
         <w:t>2.1 Cơ sở lý thuyết chung của học máy</w:t>
       </w:r>
@@ -8616,7 +8597,7 @@
         </w:rPr>
       </w:pPr>
       <w:bookmarkStart w:id="15" w:name="_Toc168878272"/>
-      <w:bookmarkStart w:id="16" w:name="_Toc170119099"/>
+      <w:bookmarkStart w:id="16" w:name="_Toc170151613"/>
       <w:r>
         <w:t>Hình 2.</w:t>
       </w:r>
@@ -8717,7 +8698,7 @@
         </w:rPr>
       </w:pPr>
       <w:bookmarkStart w:id="17" w:name="_Toc156485811"/>
-      <w:bookmarkStart w:id="18" w:name="_Toc170136325"/>
+      <w:bookmarkStart w:id="18" w:name="_Toc170151464"/>
       <w:r>
         <w:rPr>
           <w:iCs/>
@@ -8801,7 +8782,7 @@
         </w:rPr>
       </w:pPr>
       <w:bookmarkStart w:id="19" w:name="_Toc156485814"/>
-      <w:bookmarkStart w:id="20" w:name="_Toc170136326"/>
+      <w:bookmarkStart w:id="20" w:name="_Toc170151465"/>
       <w:r>
         <w:rPr>
           <w:iCs/>
@@ -8900,7 +8881,7 @@
         </w:rPr>
       </w:pPr>
       <w:bookmarkStart w:id="21" w:name="_Toc156485815"/>
-      <w:bookmarkStart w:id="22" w:name="_Toc170136327"/>
+      <w:bookmarkStart w:id="22" w:name="_Toc170151466"/>
       <w:r>
         <w:rPr>
           <w:iCs/>
@@ -8983,7 +8964,7 @@
           <w:iCs/>
         </w:rPr>
       </w:pPr>
-      <w:bookmarkStart w:id="24" w:name="_Toc170136328"/>
+      <w:bookmarkStart w:id="24" w:name="_Toc170151467"/>
       <w:r>
         <w:rPr>
           <w:b/>
@@ -9029,7 +9010,7 @@
         </w:rPr>
       </w:pPr>
       <w:bookmarkStart w:id="25" w:name="_Toc156485812"/>
-      <w:bookmarkStart w:id="26" w:name="_Toc170136329"/>
+      <w:bookmarkStart w:id="26" w:name="_Toc170151468"/>
       <w:r>
         <w:rPr>
           <w:b w:val="0"/>
@@ -9258,7 +9239,7 @@
         <w:pStyle w:val="Caption"/>
       </w:pPr>
       <w:bookmarkStart w:id="28" w:name="_Toc168878273"/>
-      <w:bookmarkStart w:id="29" w:name="_Toc170119100"/>
+      <w:bookmarkStart w:id="29" w:name="_Toc170151614"/>
       <w:r>
         <w:t xml:space="preserve">Hình </w:t>
       </w:r>
@@ -9582,7 +9563,7 @@
         </w:rPr>
       </w:pPr>
       <w:bookmarkStart w:id="31" w:name="_Toc156485813"/>
-      <w:bookmarkStart w:id="32" w:name="_Toc170136330"/>
+      <w:bookmarkStart w:id="32" w:name="_Toc170151469"/>
       <w:r>
         <w:rPr>
           <w:b w:val="0"/>
@@ -9784,7 +9765,7 @@
         </w:rPr>
       </w:pPr>
       <w:bookmarkStart w:id="34" w:name="_Toc168878274"/>
-      <w:bookmarkStart w:id="35" w:name="_Toc170119101"/>
+      <w:bookmarkStart w:id="35" w:name="_Toc170151615"/>
       <w:r>
         <w:t>Hình 2.</w:t>
       </w:r>
@@ -10040,7 +10021,7 @@
           <w:szCs w:val="26"/>
         </w:rPr>
       </w:pPr>
-      <w:bookmarkStart w:id="36" w:name="_Toc170136331"/>
+      <w:bookmarkStart w:id="36" w:name="_Toc170151470"/>
       <w:r>
         <w:rPr>
           <w:b w:val="0"/>
@@ -10207,7 +10188,7 @@
       <w:pPr>
         <w:pStyle w:val="Caption"/>
       </w:pPr>
-      <w:bookmarkStart w:id="37" w:name="_Toc170119102"/>
+      <w:bookmarkStart w:id="37" w:name="_Toc170151616"/>
       <w:r>
         <w:t>Hình 2.</w:t>
       </w:r>
@@ -10468,7 +10449,7 @@
           <w:iCs/>
         </w:rPr>
       </w:pPr>
-      <w:bookmarkStart w:id="38" w:name="_Toc170136332"/>
+      <w:bookmarkStart w:id="38" w:name="_Toc170151471"/>
       <w:r>
         <w:rPr>
           <w:i/>
@@ -10487,7 +10468,7 @@
           <w:bCs/>
         </w:rPr>
       </w:pPr>
-      <w:bookmarkStart w:id="39" w:name="_Toc170136333"/>
+      <w:bookmarkStart w:id="39" w:name="_Toc170151472"/>
       <w:r>
         <w:rPr>
           <w:bCs/>
@@ -10779,7 +10760,7 @@
           <w:lang w:val="vi-VN"/>
         </w:rPr>
       </w:pPr>
-      <w:bookmarkStart w:id="40" w:name="_Toc170136334"/>
+      <w:bookmarkStart w:id="40" w:name="_Toc170151473"/>
       <w:r>
         <w:rPr>
           <w:lang w:val="vi-VN"/>
@@ -11001,7 +10982,7 @@
         <w:pStyle w:val="Content"/>
         <w:outlineLvl w:val="2"/>
       </w:pPr>
-      <w:bookmarkStart w:id="41" w:name="_Toc170136335"/>
+      <w:bookmarkStart w:id="41" w:name="_Toc170151474"/>
       <w:r>
         <w:lastRenderedPageBreak/>
         <w:t>2.3.</w:t>
@@ -11126,7 +11107,7 @@
         <w:pStyle w:val="Content"/>
         <w:outlineLvl w:val="2"/>
       </w:pPr>
-      <w:bookmarkStart w:id="43" w:name="_Toc170136336"/>
+      <w:bookmarkStart w:id="43" w:name="_Toc170151475"/>
       <w:r>
         <w:t>2.3.</w:t>
       </w:r>
@@ -11243,7 +11224,7 @@
       </w:pPr>
       <w:bookmarkStart w:id="44" w:name="_Toc138588067"/>
       <w:bookmarkStart w:id="45" w:name="_Toc156485818"/>
-      <w:bookmarkStart w:id="46" w:name="_Toc170136337"/>
+      <w:bookmarkStart w:id="46" w:name="_Toc170151476"/>
       <w:r>
         <w:rPr>
           <w:rFonts w:cs="Times New Roman"/>
@@ -11271,7 +11252,7 @@
         </w:rPr>
       </w:pPr>
       <w:bookmarkStart w:id="47" w:name="_Toc156485819"/>
-      <w:bookmarkStart w:id="48" w:name="_Toc170136338"/>
+      <w:bookmarkStart w:id="48" w:name="_Toc170151477"/>
       <w:r>
         <w:rPr>
           <w:i/>
@@ -11358,7 +11339,7 @@
         </w:rPr>
       </w:pPr>
       <w:bookmarkStart w:id="49" w:name="_Toc156485820"/>
-      <w:bookmarkStart w:id="50" w:name="_Toc170136339"/>
+      <w:bookmarkStart w:id="50" w:name="_Toc170151478"/>
       <w:r>
         <w:rPr>
           <w:i/>
@@ -11611,7 +11592,7 @@
         <w:pStyle w:val="Caption"/>
       </w:pPr>
       <w:bookmarkStart w:id="51" w:name="_Toc168878275"/>
-      <w:bookmarkStart w:id="52" w:name="_Toc170119103"/>
+      <w:bookmarkStart w:id="52" w:name="_Toc170151617"/>
       <w:r>
         <w:t>Hình 3.1</w:t>
       </w:r>
@@ -11689,7 +11670,7 @@
         <w:pStyle w:val="Content"/>
         <w:outlineLvl w:val="2"/>
       </w:pPr>
-      <w:bookmarkStart w:id="53" w:name="_Toc170136340"/>
+      <w:bookmarkStart w:id="53" w:name="_Toc170151479"/>
       <w:r>
         <w:lastRenderedPageBreak/>
         <w:t xml:space="preserve">3.2.1 </w:t>
@@ -11718,7 +11699,15 @@
         <w:pStyle w:val="Content"/>
       </w:pPr>
       <w:r>
-        <w:t>Sử dụng câu lệnh df.isnull().sum() để kiểm tra</w:t>
+        <w:t xml:space="preserve">Sử dụng câu lệnh </w:t>
+      </w:r>
+      <w:proofErr w:type="gramStart"/>
+      <w:r>
+        <w:t>df.isnull</w:t>
+      </w:r>
+      <w:proofErr w:type="gramEnd"/>
+      <w:r>
+        <w:t>().sum() để kiểm tra</w:t>
       </w:r>
       <w:r>
         <w:t xml:space="preserve"> </w:t>
@@ -11798,7 +11787,7 @@
         </w:rPr>
       </w:pPr>
       <w:bookmarkStart w:id="54" w:name="_Toc168878276"/>
-      <w:bookmarkStart w:id="55" w:name="_Toc170119104"/>
+      <w:bookmarkStart w:id="55" w:name="_Toc170151618"/>
       <w:r>
         <w:t>Hình 3.2</w:t>
       </w:r>
@@ -11860,7 +11849,15 @@
         <w:pStyle w:val="Content"/>
       </w:pPr>
       <w:r>
-        <w:t>Xóa giá trị null có trong cột Stars và xóa luôn cột không cần thiết là cột Review #(chỉ là cột mang thứ tự)</w:t>
+        <w:t xml:space="preserve">Xóa giá trị null có trong cột Stars và xóa luôn cột không cần thiết là cột Review </w:t>
+      </w:r>
+      <w:proofErr w:type="gramStart"/>
+      <w:r>
+        <w:t>#(</w:t>
+      </w:r>
+      <w:proofErr w:type="gramEnd"/>
+      <w:r>
+        <w:t>chỉ là cột mang thứ tự)</w:t>
       </w:r>
     </w:p>
     <w:p>
@@ -11914,7 +11911,7 @@
         <w:pStyle w:val="Caption"/>
       </w:pPr>
       <w:bookmarkStart w:id="56" w:name="_Toc168878277"/>
-      <w:bookmarkStart w:id="57" w:name="_Toc170119105"/>
+      <w:bookmarkStart w:id="57" w:name="_Toc170151619"/>
       <w:r>
         <w:t>Hình 3.3</w:t>
       </w:r>
@@ -12129,7 +12126,17 @@
           <w:sz w:val="21"/>
           <w:szCs w:val="21"/>
         </w:rPr>
-        <w:t>'Stars'</w:t>
+        <w:t>'Stars</w:t>
+      </w:r>
+      <w:proofErr w:type="gramStart"/>
+      <w:r>
+        <w:rPr>
+          <w:rFonts w:ascii="Consolas" w:hAnsi="Consolas"/>
+          <w:color w:val="A31515"/>
+          <w:sz w:val="21"/>
+          <w:szCs w:val="21"/>
+        </w:rPr>
+        <w:t>'</w:t>
       </w:r>
       <w:r>
         <w:rPr>
@@ -12149,6 +12156,7 @@
         </w:rPr>
         <w:t>=</w:t>
       </w:r>
+      <w:proofErr w:type="gramEnd"/>
       <w:r>
         <w:rPr>
           <w:rFonts w:ascii="Consolas" w:hAnsi="Consolas"/>
@@ -12305,6 +12313,7 @@
         </w:rPr>
         <w:t xml:space="preserve"> </w:t>
       </w:r>
+      <w:proofErr w:type="gramStart"/>
       <w:r>
         <w:rPr>
           <w:rFonts w:ascii="Consolas" w:hAnsi="Consolas"/>
@@ -12332,6 +12341,7 @@
         </w:rPr>
         <w:t>dropna</w:t>
       </w:r>
+      <w:proofErr w:type="gramEnd"/>
       <w:r>
         <w:rPr>
           <w:rFonts w:ascii="Consolas" w:hAnsi="Consolas"/>
@@ -12432,7 +12442,17 @@
           <w:sz w:val="21"/>
           <w:szCs w:val="21"/>
         </w:rPr>
-        <w:t>to_csv</w:t>
+        <w:t>to_</w:t>
+      </w:r>
+      <w:proofErr w:type="gramStart"/>
+      <w:r>
+        <w:rPr>
+          <w:rFonts w:ascii="Consolas" w:hAnsi="Consolas"/>
+          <w:color w:val="795E26"/>
+          <w:sz w:val="21"/>
+          <w:szCs w:val="21"/>
+        </w:rPr>
+        <w:t>csv</w:t>
       </w:r>
       <w:r>
         <w:rPr>
@@ -12443,6 +12463,7 @@
         </w:rPr>
         <w:t>(</w:t>
       </w:r>
+      <w:proofErr w:type="gramEnd"/>
       <w:r>
         <w:rPr>
           <w:rFonts w:ascii="Consolas" w:hAnsi="Consolas"/>
@@ -12766,7 +12787,17 @@
           <w:sz w:val="21"/>
           <w:szCs w:val="21"/>
         </w:rPr>
-        <w:t>" "</w:t>
+        <w:t xml:space="preserve">" </w:t>
+      </w:r>
+      <w:proofErr w:type="gramStart"/>
+      <w:r>
+        <w:rPr>
+          <w:rFonts w:ascii="Consolas" w:hAnsi="Consolas"/>
+          <w:color w:val="A31515"/>
+          <w:sz w:val="21"/>
+          <w:szCs w:val="21"/>
+        </w:rPr>
+        <w:t>"</w:t>
       </w:r>
       <w:r>
         <w:rPr>
@@ -12786,6 +12817,7 @@
         </w:rPr>
         <w:t>join</w:t>
       </w:r>
+      <w:proofErr w:type="gramEnd"/>
       <w:r>
         <w:rPr>
           <w:rFonts w:ascii="Consolas" w:hAnsi="Consolas"/>
@@ -12822,7 +12854,15 @@
         <w:t>Đ</w:t>
       </w:r>
       <w:r>
-        <w:t>ồng thời chuyển chuỗi thu được về dạng lower(chữ thường)</w:t>
+        <w:t xml:space="preserve">ồng thời chuyển chuỗi thu được về dạng </w:t>
+      </w:r>
+      <w:proofErr w:type="gramStart"/>
+      <w:r>
+        <w:t>lower(</w:t>
+      </w:r>
+      <w:proofErr w:type="gramEnd"/>
+      <w:r>
+        <w:t>chữ thường)</w:t>
       </w:r>
       <w:r>
         <w:t>:</w:t>
@@ -12882,7 +12922,17 @@
           <w:sz w:val="21"/>
           <w:szCs w:val="21"/>
         </w:rPr>
-        <w:t>variety_text</w:t>
+        <w:t>variety_</w:t>
+      </w:r>
+      <w:proofErr w:type="gramStart"/>
+      <w:r>
+        <w:rPr>
+          <w:rFonts w:ascii="Consolas" w:hAnsi="Consolas"/>
+          <w:color w:val="001080"/>
+          <w:sz w:val="21"/>
+          <w:szCs w:val="21"/>
+        </w:rPr>
+        <w:t>text</w:t>
       </w:r>
       <w:r>
         <w:rPr>
@@ -12902,6 +12952,7 @@
         </w:rPr>
         <w:t>lower</w:t>
       </w:r>
+      <w:proofErr w:type="gramEnd"/>
       <w:r>
         <w:rPr>
           <w:rFonts w:ascii="Consolas" w:hAnsi="Consolas"/>
@@ -12920,7 +12971,15 @@
         <w:t>Tiếp theo lọc ra những ký tự đặc biệt</w:t>
       </w:r>
       <w:r>
-        <w:t xml:space="preserve"> “! " # $ % &amp; ' ( ) * + , - . / : ; &lt; = &gt; ? @ [ \ ] ^ _ ` { | } ~”</w:t>
+        <w:t xml:space="preserve"> “! " # $ % &amp; ' ( ) * + , - . / : ; &lt; = &gt; ? @ [ </w:t>
+      </w:r>
+      <w:proofErr w:type="gramStart"/>
+      <w:r>
+        <w:t>\ ]</w:t>
+      </w:r>
+      <w:proofErr w:type="gramEnd"/>
+      <w:r>
+        <w:t xml:space="preserve"> ^ _ ` { | } ~”</w:t>
       </w:r>
       <w:r>
         <w:t xml:space="preserve"> để loại bỏ chúng</w:t>
@@ -12994,6 +13053,7 @@
         </w:rPr>
         <w:t>(</w:t>
       </w:r>
+      <w:proofErr w:type="gramStart"/>
       <w:r>
         <w:rPr>
           <w:rFonts w:ascii="Consolas" w:hAnsi="Consolas"/>
@@ -13021,6 +13081,7 @@
         </w:rPr>
         <w:t>punctuation</w:t>
       </w:r>
+      <w:proofErr w:type="gramEnd"/>
       <w:r>
         <w:rPr>
           <w:rFonts w:ascii="Consolas" w:hAnsi="Consolas"/>
@@ -13085,7 +13146,17 @@
           <w:sz w:val="21"/>
           <w:szCs w:val="21"/>
         </w:rPr>
-        <w:t>""</w:t>
+        <w:t>"</w:t>
+      </w:r>
+      <w:proofErr w:type="gramStart"/>
+      <w:r>
+        <w:rPr>
+          <w:rFonts w:ascii="Consolas" w:hAnsi="Consolas"/>
+          <w:color w:val="A31515"/>
+          <w:sz w:val="21"/>
+          <w:szCs w:val="21"/>
+        </w:rPr>
+        <w:t>"</w:t>
       </w:r>
       <w:r>
         <w:rPr>
@@ -13105,6 +13176,7 @@
         </w:rPr>
         <w:t>join</w:t>
       </w:r>
+      <w:proofErr w:type="gramEnd"/>
       <w:r>
         <w:rPr>
           <w:rFonts w:ascii="Consolas" w:hAnsi="Consolas"/>
@@ -13353,6 +13425,7 @@
         </w:rPr>
         <w:t xml:space="preserve"> </w:t>
       </w:r>
+      <w:proofErr w:type="gramStart"/>
       <w:r>
         <w:rPr>
           <w:rFonts w:ascii="Consolas" w:hAnsi="Consolas"/>
@@ -13380,6 +13453,7 @@
         </w:rPr>
         <w:t>tokenize</w:t>
       </w:r>
+      <w:proofErr w:type="gramEnd"/>
       <w:r>
         <w:rPr>
           <w:rFonts w:ascii="Consolas" w:hAnsi="Consolas"/>
@@ -14684,7 +14758,7 @@
       <w:pPr>
         <w:pStyle w:val="Caption"/>
       </w:pPr>
-      <w:bookmarkStart w:id="58" w:name="_Toc170119106"/>
+      <w:bookmarkStart w:id="58" w:name="_Toc170151620"/>
       <w:r>
         <w:t>Hình 3.4</w:t>
       </w:r>
@@ -14747,7 +14821,15 @@
         <w:jc w:val="both"/>
       </w:pPr>
       <w:r>
-        <w:t>Tương tự như vậy, tiếp tục dựa vào các token để thêm các trường dữ liệu khác. Ở đây ta sử dụng hàm collections.Counter để xem tần xuất xuất hiện của từng token. Từ đó có thể dựa vào các token có tần xuất xuất hiện lớn để trích xuất ra các thuộc tính quan trọng khác.</w:t>
+        <w:t xml:space="preserve">Tương tự như vậy, tiếp tục dựa vào các token để thêm các trường dữ liệu khác. Ở đây ta sử dụng hàm </w:t>
+      </w:r>
+      <w:proofErr w:type="gramStart"/>
+      <w:r>
+        <w:t>collections.Counter</w:t>
+      </w:r>
+      <w:proofErr w:type="gramEnd"/>
+      <w:r>
+        <w:t xml:space="preserve"> để xem tần xuất xuất hiện của từng token. Từ đó có thể dựa vào các token có tần xuất xuất hiện lớn để trích xuất ra các thuộc tính quan trọng khác.</w:t>
       </w:r>
     </w:p>
     <w:p>
@@ -14797,6 +14879,7 @@
         </w:rPr>
         <w:t xml:space="preserve"> </w:t>
       </w:r>
+      <w:proofErr w:type="gramStart"/>
       <w:r>
         <w:rPr>
           <w:rFonts w:ascii="Consolas" w:hAnsi="Consolas"/>
@@ -14824,6 +14907,7 @@
         </w:rPr>
         <w:t>Counter</w:t>
       </w:r>
+      <w:proofErr w:type="gramEnd"/>
       <w:r>
         <w:rPr>
           <w:rFonts w:ascii="Consolas" w:hAnsi="Consolas"/>
@@ -16296,6 +16380,7 @@
         </w:rPr>
         <w:t>].</w:t>
       </w:r>
+      <w:proofErr w:type="gramStart"/>
       <w:r>
         <w:rPr>
           <w:rFonts w:ascii="Consolas" w:hAnsi="Consolas"/>
@@ -16323,6 +16408,7 @@
         </w:rPr>
         <w:t>lower</w:t>
       </w:r>
+      <w:proofErr w:type="gramEnd"/>
       <w:r>
         <w:rPr>
           <w:rFonts w:ascii="Consolas" w:hAnsi="Consolas"/>
@@ -16371,6 +16457,7 @@
         </w:rPr>
         <w:t xml:space="preserve"> </w:t>
       </w:r>
+      <w:proofErr w:type="gramStart"/>
       <w:r>
         <w:rPr>
           <w:rFonts w:ascii="Consolas" w:hAnsi="Consolas"/>
@@ -16389,6 +16476,7 @@
         </w:rPr>
         <w:t>(</w:t>
       </w:r>
+      <w:proofErr w:type="gramEnd"/>
       <w:r>
         <w:rPr>
           <w:rFonts w:ascii="Consolas" w:hAnsi="Consolas"/>
@@ -16543,7 +16631,17 @@
           <w:sz w:val="21"/>
           <w:szCs w:val="21"/>
         </w:rPr>
-        <w:t>has_chicken</w:t>
+        <w:t>has_</w:t>
+      </w:r>
+      <w:proofErr w:type="gramStart"/>
+      <w:r>
+        <w:rPr>
+          <w:rFonts w:ascii="Consolas" w:hAnsi="Consolas"/>
+          <w:color w:val="001080"/>
+          <w:sz w:val="21"/>
+          <w:szCs w:val="21"/>
+        </w:rPr>
+        <w:t>chicken</w:t>
       </w:r>
       <w:r>
         <w:rPr>
@@ -16563,6 +16661,7 @@
         </w:rPr>
         <w:t>append</w:t>
       </w:r>
+      <w:proofErr w:type="gramEnd"/>
       <w:r>
         <w:rPr>
           <w:rFonts w:ascii="Consolas" w:hAnsi="Consolas"/>
@@ -16657,7 +16756,17 @@
           <w:sz w:val="21"/>
           <w:szCs w:val="21"/>
         </w:rPr>
-        <w:t>has_chicken</w:t>
+        <w:t>has_</w:t>
+      </w:r>
+      <w:proofErr w:type="gramStart"/>
+      <w:r>
+        <w:rPr>
+          <w:rFonts w:ascii="Consolas" w:hAnsi="Consolas"/>
+          <w:color w:val="001080"/>
+          <w:sz w:val="21"/>
+          <w:szCs w:val="21"/>
+        </w:rPr>
+        <w:t>chicken</w:t>
       </w:r>
       <w:r>
         <w:rPr>
@@ -16677,6 +16786,7 @@
         </w:rPr>
         <w:t>append</w:t>
       </w:r>
+      <w:proofErr w:type="gramEnd"/>
       <w:r>
         <w:rPr>
           <w:rFonts w:ascii="Consolas" w:hAnsi="Consolas"/>
@@ -17155,6 +17265,7 @@
         </w:rPr>
         <w:t>].</w:t>
       </w:r>
+      <w:proofErr w:type="gramStart"/>
       <w:r>
         <w:rPr>
           <w:rFonts w:ascii="Consolas" w:hAnsi="Consolas"/>
@@ -17182,6 +17293,7 @@
         </w:rPr>
         <w:t>lower</w:t>
       </w:r>
+      <w:proofErr w:type="gramEnd"/>
       <w:r>
         <w:rPr>
           <w:rFonts w:ascii="Consolas" w:hAnsi="Consolas"/>
@@ -17230,6 +17342,7 @@
         </w:rPr>
         <w:t xml:space="preserve"> </w:t>
       </w:r>
+      <w:proofErr w:type="gramStart"/>
       <w:r>
         <w:rPr>
           <w:rFonts w:ascii="Consolas" w:hAnsi="Consolas"/>
@@ -17248,6 +17361,7 @@
         </w:rPr>
         <w:t>(</w:t>
       </w:r>
+      <w:proofErr w:type="gramEnd"/>
       <w:r>
         <w:rPr>
           <w:rFonts w:ascii="Consolas" w:hAnsi="Consolas"/>
@@ -17402,7 +17516,17 @@
           <w:sz w:val="21"/>
           <w:szCs w:val="21"/>
         </w:rPr>
-        <w:t>has_beef</w:t>
+        <w:t>has_</w:t>
+      </w:r>
+      <w:proofErr w:type="gramStart"/>
+      <w:r>
+        <w:rPr>
+          <w:rFonts w:ascii="Consolas" w:hAnsi="Consolas"/>
+          <w:color w:val="001080"/>
+          <w:sz w:val="21"/>
+          <w:szCs w:val="21"/>
+        </w:rPr>
+        <w:t>beef</w:t>
       </w:r>
       <w:r>
         <w:rPr>
@@ -17422,6 +17546,7 @@
         </w:rPr>
         <w:t>append</w:t>
       </w:r>
+      <w:proofErr w:type="gramEnd"/>
       <w:r>
         <w:rPr>
           <w:rFonts w:ascii="Consolas" w:hAnsi="Consolas"/>
@@ -17516,7 +17641,17 @@
           <w:sz w:val="21"/>
           <w:szCs w:val="21"/>
         </w:rPr>
-        <w:t>has_beef</w:t>
+        <w:t>has_</w:t>
+      </w:r>
+      <w:proofErr w:type="gramStart"/>
+      <w:r>
+        <w:rPr>
+          <w:rFonts w:ascii="Consolas" w:hAnsi="Consolas"/>
+          <w:color w:val="001080"/>
+          <w:sz w:val="21"/>
+          <w:szCs w:val="21"/>
+        </w:rPr>
+        <w:t>beef</w:t>
       </w:r>
       <w:r>
         <w:rPr>
@@ -17536,6 +17671,7 @@
         </w:rPr>
         <w:t>append</w:t>
       </w:r>
+      <w:proofErr w:type="gramEnd"/>
       <w:r>
         <w:rPr>
           <w:rFonts w:ascii="Consolas" w:hAnsi="Consolas"/>
@@ -18175,6 +18311,7 @@
         </w:rPr>
         <w:t>].</w:t>
       </w:r>
+      <w:proofErr w:type="gramStart"/>
       <w:r>
         <w:rPr>
           <w:rFonts w:ascii="Consolas" w:hAnsi="Consolas"/>
@@ -18202,6 +18339,7 @@
         </w:rPr>
         <w:t>lower</w:t>
       </w:r>
+      <w:proofErr w:type="gramEnd"/>
       <w:r>
         <w:rPr>
           <w:rFonts w:ascii="Consolas" w:hAnsi="Consolas"/>
@@ -18250,6 +18388,7 @@
         </w:rPr>
         <w:t xml:space="preserve"> </w:t>
       </w:r>
+      <w:proofErr w:type="gramStart"/>
       <w:r>
         <w:rPr>
           <w:rFonts w:ascii="Consolas" w:hAnsi="Consolas"/>
@@ -18268,6 +18407,7 @@
         </w:rPr>
         <w:t>(</w:t>
       </w:r>
+      <w:proofErr w:type="gramEnd"/>
       <w:r>
         <w:rPr>
           <w:rFonts w:ascii="Consolas" w:hAnsi="Consolas"/>
@@ -18422,7 +18562,17 @@
           <w:sz w:val="21"/>
           <w:szCs w:val="21"/>
         </w:rPr>
-        <w:t>has_seafoods</w:t>
+        <w:t>has_</w:t>
+      </w:r>
+      <w:proofErr w:type="gramStart"/>
+      <w:r>
+        <w:rPr>
+          <w:rFonts w:ascii="Consolas" w:hAnsi="Consolas"/>
+          <w:color w:val="001080"/>
+          <w:sz w:val="21"/>
+          <w:szCs w:val="21"/>
+        </w:rPr>
+        <w:t>seafoods</w:t>
       </w:r>
       <w:r>
         <w:rPr>
@@ -18442,6 +18592,7 @@
         </w:rPr>
         <w:t>append</w:t>
       </w:r>
+      <w:proofErr w:type="gramEnd"/>
       <w:r>
         <w:rPr>
           <w:rFonts w:ascii="Consolas" w:hAnsi="Consolas"/>
@@ -18536,7 +18687,17 @@
           <w:sz w:val="21"/>
           <w:szCs w:val="21"/>
         </w:rPr>
-        <w:t>has_seafoods</w:t>
+        <w:t>has_</w:t>
+      </w:r>
+      <w:proofErr w:type="gramStart"/>
+      <w:r>
+        <w:rPr>
+          <w:rFonts w:ascii="Consolas" w:hAnsi="Consolas"/>
+          <w:color w:val="001080"/>
+          <w:sz w:val="21"/>
+          <w:szCs w:val="21"/>
+        </w:rPr>
+        <w:t>seafoods</w:t>
       </w:r>
       <w:r>
         <w:rPr>
@@ -18556,6 +18717,7 @@
         </w:rPr>
         <w:t>append</w:t>
       </w:r>
+      <w:proofErr w:type="gramEnd"/>
       <w:r>
         <w:rPr>
           <w:rFonts w:ascii="Consolas" w:hAnsi="Consolas"/>
@@ -18764,7 +18926,7 @@
           <w:iCs/>
         </w:rPr>
       </w:pPr>
-      <w:bookmarkStart w:id="62" w:name="_Toc170119107"/>
+      <w:bookmarkStart w:id="62" w:name="_Toc170151621"/>
       <w:r>
         <w:t>Hình 3.5</w:t>
       </w:r>
@@ -18957,7 +19119,27 @@
           <w:sz w:val="21"/>
           <w:szCs w:val="21"/>
         </w:rPr>
-        <w:t>#create new column with name TopBrand</w:t>
+        <w:t>#</w:t>
+      </w:r>
+      <w:proofErr w:type="gramStart"/>
+      <w:r>
+        <w:rPr>
+          <w:rFonts w:ascii="Consolas" w:hAnsi="Consolas"/>
+          <w:color w:val="008000"/>
+          <w:sz w:val="21"/>
+          <w:szCs w:val="21"/>
+        </w:rPr>
+        <w:t>create</w:t>
+      </w:r>
+      <w:proofErr w:type="gramEnd"/>
+      <w:r>
+        <w:rPr>
+          <w:rFonts w:ascii="Consolas" w:hAnsi="Consolas"/>
+          <w:color w:val="008000"/>
+          <w:sz w:val="21"/>
+          <w:szCs w:val="21"/>
+        </w:rPr>
+        <w:t xml:space="preserve"> new column with name TopBrand</w:t>
       </w:r>
     </w:p>
     <w:p>
@@ -19050,16 +19232,36 @@
           <w:sz w:val="21"/>
           <w:szCs w:val="21"/>
         </w:rPr>
-        <w:t>value_counts</w:t>
-      </w:r>
-      <w:r>
-        <w:rPr>
-          <w:rFonts w:ascii="Consolas" w:hAnsi="Consolas"/>
-          <w:color w:val="3B3B3B"/>
-          <w:sz w:val="21"/>
-          <w:szCs w:val="21"/>
-        </w:rPr>
-        <w:t>()[:</w:t>
+        <w:t>value_</w:t>
+      </w:r>
+      <w:proofErr w:type="gramStart"/>
+      <w:r>
+        <w:rPr>
+          <w:rFonts w:ascii="Consolas" w:hAnsi="Consolas"/>
+          <w:color w:val="795E26"/>
+          <w:sz w:val="21"/>
+          <w:szCs w:val="21"/>
+        </w:rPr>
+        <w:t>counts</w:t>
+      </w:r>
+      <w:r>
+        <w:rPr>
+          <w:rFonts w:ascii="Consolas" w:hAnsi="Consolas"/>
+          <w:color w:val="3B3B3B"/>
+          <w:sz w:val="21"/>
+          <w:szCs w:val="21"/>
+        </w:rPr>
+        <w:t>(</w:t>
+      </w:r>
+      <w:proofErr w:type="gramEnd"/>
+      <w:r>
+        <w:rPr>
+          <w:rFonts w:ascii="Consolas" w:hAnsi="Consolas"/>
+          <w:color w:val="3B3B3B"/>
+          <w:sz w:val="21"/>
+          <w:szCs w:val="21"/>
+        </w:rPr>
+        <w:t>)[:</w:t>
       </w:r>
       <w:r>
         <w:rPr>
@@ -19371,7 +19573,17 @@
           <w:sz w:val="21"/>
           <w:szCs w:val="21"/>
         </w:rPr>
-        <w:t>new_brand</w:t>
+        <w:t>new_</w:t>
+      </w:r>
+      <w:proofErr w:type="gramStart"/>
+      <w:r>
+        <w:rPr>
+          <w:rFonts w:ascii="Consolas" w:hAnsi="Consolas"/>
+          <w:color w:val="001080"/>
+          <w:sz w:val="21"/>
+          <w:szCs w:val="21"/>
+        </w:rPr>
+        <w:t>brand</w:t>
       </w:r>
       <w:r>
         <w:rPr>
@@ -19391,6 +19603,7 @@
         </w:rPr>
         <w:t>append</w:t>
       </w:r>
+      <w:proofErr w:type="gramEnd"/>
       <w:r>
         <w:rPr>
           <w:rFonts w:ascii="Consolas" w:hAnsi="Consolas"/>
@@ -19485,7 +19698,17 @@
           <w:sz w:val="21"/>
           <w:szCs w:val="21"/>
         </w:rPr>
-        <w:t>new_brand</w:t>
+        <w:t>new_</w:t>
+      </w:r>
+      <w:proofErr w:type="gramStart"/>
+      <w:r>
+        <w:rPr>
+          <w:rFonts w:ascii="Consolas" w:hAnsi="Consolas"/>
+          <w:color w:val="001080"/>
+          <w:sz w:val="21"/>
+          <w:szCs w:val="21"/>
+        </w:rPr>
+        <w:t>brand</w:t>
       </w:r>
       <w:r>
         <w:rPr>
@@ -19505,6 +19728,7 @@
         </w:rPr>
         <w:t>append</w:t>
       </w:r>
+      <w:proofErr w:type="gramEnd"/>
       <w:r>
         <w:rPr>
           <w:rFonts w:ascii="Consolas" w:hAnsi="Consolas"/>
@@ -19830,7 +20054,17 @@
           <w:sz w:val="21"/>
           <w:szCs w:val="21"/>
         </w:rPr>
-        <w:t>brand_dummy</w:t>
+        <w:t>brand_</w:t>
+      </w:r>
+      <w:proofErr w:type="gramStart"/>
+      <w:r>
+        <w:rPr>
+          <w:rFonts w:ascii="Consolas" w:hAnsi="Consolas"/>
+          <w:color w:val="001080"/>
+          <w:sz w:val="21"/>
+          <w:szCs w:val="21"/>
+        </w:rPr>
+        <w:t>dummy</w:t>
       </w:r>
       <w:r>
         <w:rPr>
@@ -19850,6 +20084,7 @@
         </w:rPr>
         <w:t>astype</w:t>
       </w:r>
+      <w:proofErr w:type="gramEnd"/>
       <w:r>
         <w:rPr>
           <w:rFonts w:ascii="Consolas" w:hAnsi="Consolas"/>
@@ -19931,7 +20166,7 @@
           <w:iCs/>
         </w:rPr>
       </w:pPr>
-      <w:bookmarkStart w:id="63" w:name="_Toc170119108"/>
+      <w:bookmarkStart w:id="63" w:name="_Toc170151622"/>
       <w:r>
         <w:t>Hình 3.6</w:t>
       </w:r>
@@ -20088,16 +20323,36 @@
           <w:sz w:val="21"/>
           <w:szCs w:val="21"/>
         </w:rPr>
-        <w:t>value_counts</w:t>
-      </w:r>
-      <w:r>
-        <w:rPr>
-          <w:rFonts w:ascii="Consolas" w:hAnsi="Consolas"/>
-          <w:color w:val="3B3B3B"/>
-          <w:sz w:val="21"/>
-          <w:szCs w:val="21"/>
-        </w:rPr>
-        <w:t>()[:</w:t>
+        <w:t>value_</w:t>
+      </w:r>
+      <w:proofErr w:type="gramStart"/>
+      <w:r>
+        <w:rPr>
+          <w:rFonts w:ascii="Consolas" w:hAnsi="Consolas"/>
+          <w:color w:val="795E26"/>
+          <w:sz w:val="21"/>
+          <w:szCs w:val="21"/>
+        </w:rPr>
+        <w:t>counts</w:t>
+      </w:r>
+      <w:r>
+        <w:rPr>
+          <w:rFonts w:ascii="Consolas" w:hAnsi="Consolas"/>
+          <w:color w:val="3B3B3B"/>
+          <w:sz w:val="21"/>
+          <w:szCs w:val="21"/>
+        </w:rPr>
+        <w:t>(</w:t>
+      </w:r>
+      <w:proofErr w:type="gramEnd"/>
+      <w:r>
+        <w:rPr>
+          <w:rFonts w:ascii="Consolas" w:hAnsi="Consolas"/>
+          <w:color w:val="3B3B3B"/>
+          <w:sz w:val="21"/>
+          <w:szCs w:val="21"/>
+        </w:rPr>
+        <w:t>)[:</w:t>
       </w:r>
       <w:r>
         <w:rPr>
@@ -20412,7 +20667,17 @@
           <w:sz w:val="21"/>
           <w:szCs w:val="21"/>
         </w:rPr>
-        <w:t>new_style</w:t>
+        <w:t>new_</w:t>
+      </w:r>
+      <w:proofErr w:type="gramStart"/>
+      <w:r>
+        <w:rPr>
+          <w:rFonts w:ascii="Consolas" w:hAnsi="Consolas"/>
+          <w:color w:val="001080"/>
+          <w:sz w:val="21"/>
+          <w:szCs w:val="21"/>
+        </w:rPr>
+        <w:t>style</w:t>
       </w:r>
       <w:r>
         <w:rPr>
@@ -20432,6 +20697,7 @@
         </w:rPr>
         <w:t>append</w:t>
       </w:r>
+      <w:proofErr w:type="gramEnd"/>
       <w:r>
         <w:rPr>
           <w:rFonts w:ascii="Consolas" w:hAnsi="Consolas"/>
@@ -20526,7 +20792,17 @@
           <w:sz w:val="21"/>
           <w:szCs w:val="21"/>
         </w:rPr>
-        <w:t>new_style</w:t>
+        <w:t>new_</w:t>
+      </w:r>
+      <w:proofErr w:type="gramStart"/>
+      <w:r>
+        <w:rPr>
+          <w:rFonts w:ascii="Consolas" w:hAnsi="Consolas"/>
+          <w:color w:val="001080"/>
+          <w:sz w:val="21"/>
+          <w:szCs w:val="21"/>
+        </w:rPr>
+        <w:t>style</w:t>
       </w:r>
       <w:r>
         <w:rPr>
@@ -20546,6 +20822,7 @@
         </w:rPr>
         <w:t>append</w:t>
       </w:r>
+      <w:proofErr w:type="gramEnd"/>
       <w:r>
         <w:rPr>
           <w:rFonts w:ascii="Consolas" w:hAnsi="Consolas"/>
@@ -20871,7 +21148,17 @@
           <w:sz w:val="21"/>
           <w:szCs w:val="21"/>
         </w:rPr>
-        <w:t>style_dummy</w:t>
+        <w:t>style_</w:t>
+      </w:r>
+      <w:proofErr w:type="gramStart"/>
+      <w:r>
+        <w:rPr>
+          <w:rFonts w:ascii="Consolas" w:hAnsi="Consolas"/>
+          <w:color w:val="001080"/>
+          <w:sz w:val="21"/>
+          <w:szCs w:val="21"/>
+        </w:rPr>
+        <w:t>dummy</w:t>
       </w:r>
       <w:r>
         <w:rPr>
@@ -20891,6 +21178,7 @@
         </w:rPr>
         <w:t>astype</w:t>
       </w:r>
+      <w:proofErr w:type="gramEnd"/>
       <w:r>
         <w:rPr>
           <w:rFonts w:ascii="Consolas" w:hAnsi="Consolas"/>
@@ -20974,7 +21262,7 @@
           <w:iCs/>
         </w:rPr>
       </w:pPr>
-      <w:bookmarkStart w:id="64" w:name="_Toc170119109"/>
+      <w:bookmarkStart w:id="64" w:name="_Toc170151623"/>
       <w:r>
         <w:t>Hình 3.7</w:t>
       </w:r>
@@ -21158,16 +21446,36 @@
           <w:sz w:val="21"/>
           <w:szCs w:val="21"/>
         </w:rPr>
-        <w:t>value_counts</w:t>
-      </w:r>
-      <w:r>
-        <w:rPr>
-          <w:rFonts w:ascii="Consolas" w:hAnsi="Consolas"/>
-          <w:color w:val="3B3B3B"/>
-          <w:sz w:val="21"/>
-          <w:szCs w:val="21"/>
-        </w:rPr>
-        <w:t>()[:</w:t>
+        <w:t>value_</w:t>
+      </w:r>
+      <w:proofErr w:type="gramStart"/>
+      <w:r>
+        <w:rPr>
+          <w:rFonts w:ascii="Consolas" w:hAnsi="Consolas"/>
+          <w:color w:val="795E26"/>
+          <w:sz w:val="21"/>
+          <w:szCs w:val="21"/>
+        </w:rPr>
+        <w:t>counts</w:t>
+      </w:r>
+      <w:r>
+        <w:rPr>
+          <w:rFonts w:ascii="Consolas" w:hAnsi="Consolas"/>
+          <w:color w:val="3B3B3B"/>
+          <w:sz w:val="21"/>
+          <w:szCs w:val="21"/>
+        </w:rPr>
+        <w:t>(</w:t>
+      </w:r>
+      <w:proofErr w:type="gramEnd"/>
+      <w:r>
+        <w:rPr>
+          <w:rFonts w:ascii="Consolas" w:hAnsi="Consolas"/>
+          <w:color w:val="3B3B3B"/>
+          <w:sz w:val="21"/>
+          <w:szCs w:val="21"/>
+        </w:rPr>
+        <w:t>)[:</w:t>
       </w:r>
       <w:r>
         <w:rPr>
@@ -21491,7 +21799,17 @@
           <w:sz w:val="21"/>
           <w:szCs w:val="21"/>
         </w:rPr>
-        <w:t>new_country</w:t>
+        <w:t>new_</w:t>
+      </w:r>
+      <w:proofErr w:type="gramStart"/>
+      <w:r>
+        <w:rPr>
+          <w:rFonts w:ascii="Consolas" w:hAnsi="Consolas"/>
+          <w:color w:val="001080"/>
+          <w:sz w:val="21"/>
+          <w:szCs w:val="21"/>
+        </w:rPr>
+        <w:t>country</w:t>
       </w:r>
       <w:r>
         <w:rPr>
@@ -21511,6 +21829,7 @@
         </w:rPr>
         <w:t>append</w:t>
       </w:r>
+      <w:proofErr w:type="gramEnd"/>
       <w:r>
         <w:rPr>
           <w:rFonts w:ascii="Consolas" w:hAnsi="Consolas"/>
@@ -21605,7 +21924,17 @@
           <w:sz w:val="21"/>
           <w:szCs w:val="21"/>
         </w:rPr>
-        <w:t>new_country</w:t>
+        <w:t>new_</w:t>
+      </w:r>
+      <w:proofErr w:type="gramStart"/>
+      <w:r>
+        <w:rPr>
+          <w:rFonts w:ascii="Consolas" w:hAnsi="Consolas"/>
+          <w:color w:val="001080"/>
+          <w:sz w:val="21"/>
+          <w:szCs w:val="21"/>
+        </w:rPr>
+        <w:t>country</w:t>
       </w:r>
       <w:r>
         <w:rPr>
@@ -21625,6 +21954,7 @@
         </w:rPr>
         <w:t>append</w:t>
       </w:r>
+      <w:proofErr w:type="gramEnd"/>
       <w:r>
         <w:rPr>
           <w:rFonts w:ascii="Consolas" w:hAnsi="Consolas"/>
@@ -21950,7 +22280,17 @@
           <w:sz w:val="21"/>
           <w:szCs w:val="21"/>
         </w:rPr>
-        <w:t>country_dummy</w:t>
+        <w:t>country_</w:t>
+      </w:r>
+      <w:proofErr w:type="gramStart"/>
+      <w:r>
+        <w:rPr>
+          <w:rFonts w:ascii="Consolas" w:hAnsi="Consolas"/>
+          <w:color w:val="001080"/>
+          <w:sz w:val="21"/>
+          <w:szCs w:val="21"/>
+        </w:rPr>
+        <w:t>dummy</w:t>
       </w:r>
       <w:r>
         <w:rPr>
@@ -21970,6 +22310,7 @@
         </w:rPr>
         <w:t>astype</w:t>
       </w:r>
+      <w:proofErr w:type="gramEnd"/>
       <w:r>
         <w:rPr>
           <w:rFonts w:ascii="Consolas" w:hAnsi="Consolas"/>
@@ -22051,7 +22392,7 @@
           <w:iCs/>
         </w:rPr>
       </w:pPr>
-      <w:bookmarkStart w:id="65" w:name="_Toc170119110"/>
+      <w:bookmarkStart w:id="65" w:name="_Toc170151624"/>
       <w:r>
         <w:t>Hình 3.8</w:t>
       </w:r>
@@ -22208,6 +22549,7 @@
         </w:rPr>
         <w:t xml:space="preserve"> </w:t>
       </w:r>
+      <w:proofErr w:type="gramStart"/>
       <w:r>
         <w:rPr>
           <w:rFonts w:ascii="Consolas" w:hAnsi="Consolas"/>
@@ -22235,6 +22577,7 @@
         </w:rPr>
         <w:t>drop</w:t>
       </w:r>
+      <w:proofErr w:type="gramEnd"/>
       <w:r>
         <w:rPr>
           <w:rFonts w:ascii="Consolas" w:hAnsi="Consolas"/>
@@ -22454,6 +22797,7 @@
         </w:rPr>
         <w:t xml:space="preserve"> </w:t>
       </w:r>
+      <w:proofErr w:type="gramStart"/>
       <w:r>
         <w:rPr>
           <w:rFonts w:ascii="Consolas" w:hAnsi="Consolas"/>
@@ -22481,6 +22825,7 @@
         </w:rPr>
         <w:t>concat</w:t>
       </w:r>
+      <w:proofErr w:type="gramEnd"/>
       <w:r>
         <w:rPr>
           <w:rFonts w:ascii="Consolas" w:hAnsi="Consolas"/>
@@ -22652,7 +22997,7 @@
       <w:pPr>
         <w:pStyle w:val="Caption"/>
       </w:pPr>
-      <w:bookmarkStart w:id="66" w:name="_Toc170119111"/>
+      <w:bookmarkStart w:id="66" w:name="_Toc170151625"/>
       <w:r>
         <w:t>Hình 3.9</w:t>
       </w:r>
@@ -22720,7 +23065,7 @@
           <w:iCs/>
         </w:rPr>
       </w:pPr>
-      <w:bookmarkStart w:id="67" w:name="_Toc170136341"/>
+      <w:bookmarkStart w:id="67" w:name="_Toc170151480"/>
       <w:r>
         <w:rPr>
           <w:b w:val="0"/>
@@ -22806,7 +23151,7 @@
       <w:pPr>
         <w:pStyle w:val="Caption"/>
       </w:pPr>
-      <w:bookmarkStart w:id="68" w:name="_Toc170119112"/>
+      <w:bookmarkStart w:id="68" w:name="_Toc170151626"/>
       <w:r>
         <w:t>Hình 3.10</w:t>
       </w:r>
@@ -22962,7 +23307,7 @@
       <w:pPr>
         <w:pStyle w:val="Caption"/>
       </w:pPr>
-      <w:bookmarkStart w:id="69" w:name="_Toc170119113"/>
+      <w:bookmarkStart w:id="69" w:name="_Toc170151627"/>
       <w:r>
         <w:t>Hình 3.11</w:t>
       </w:r>
@@ -23032,7 +23377,7 @@
         </w:rPr>
         <w:lastRenderedPageBreak/>
         <w:drawing>
-          <wp:inline distT="0" distB="0" distL="0" distR="0" wp14:anchorId="2B923FCB" wp14:editId="39E33C71">
+          <wp:inline distT="0" distB="0" distL="0" distR="0" wp14:anchorId="2B923FCB" wp14:editId="52D6FF3B">
             <wp:extent cx="5112327" cy="3215317"/>
             <wp:effectExtent l="0" t="0" r="0" b="4445"/>
             <wp:docPr id="1776095427" name="Picture 5"/>
@@ -23085,7 +23430,7 @@
       <w:pPr>
         <w:pStyle w:val="Caption"/>
       </w:pPr>
-      <w:bookmarkStart w:id="70" w:name="_Toc170119114"/>
+      <w:bookmarkStart w:id="70" w:name="_Toc170151628"/>
       <w:r>
         <w:t xml:space="preserve">Hình </w:t>
       </w:r>
@@ -23273,6 +23618,7 @@
       <w:r>
         <w:t xml:space="preserve">Hình 3.13 </w:t>
       </w:r>
+      <w:proofErr w:type="gramStart"/>
       <w:r>
         <w:rPr>
           <w:color w:val="FFFFFF" w:themeColor="background1"/>
@@ -23282,7 +23628,11 @@
         <w:t>3.</w:t>
       </w:r>
       <w:r>
-        <w:t>Biểu đồ so sánh về rating và số lượng của mì cay và không cay</w:t>
+        <w:t>Biểu</w:t>
+      </w:r>
+      <w:proofErr w:type="gramEnd"/>
+      <w:r>
+        <w:t xml:space="preserve"> đồ so sánh về rating và số lượng của mì cay và không cay</w:t>
       </w:r>
     </w:p>
     <w:p>
@@ -23319,7 +23669,7 @@
         </w:rPr>
       </w:pPr>
       <w:bookmarkStart w:id="71" w:name="_Toc156485821"/>
-      <w:bookmarkStart w:id="72" w:name="_Toc170136342"/>
+      <w:bookmarkStart w:id="72" w:name="_Toc170151481"/>
       <w:r>
         <w:rPr>
           <w:i/>
@@ -23780,8 +24130,13 @@
             <w:pPr>
               <w:pStyle w:val="Content"/>
             </w:pPr>
-            <w:r>
-              <w:t>st.button()</w:t>
+            <w:proofErr w:type="gramStart"/>
+            <w:r>
+              <w:t>st.button</w:t>
+            </w:r>
+            <w:proofErr w:type="gramEnd"/>
+            <w:r>
+              <w:t>()</w:t>
             </w:r>
           </w:p>
         </w:tc>
@@ -23811,8 +24166,13 @@
             <w:pPr>
               <w:pStyle w:val="Content"/>
             </w:pPr>
-            <w:r>
-              <w:t>st.checkbox()</w:t>
+            <w:proofErr w:type="gramStart"/>
+            <w:r>
+              <w:t>st.checkbox</w:t>
+            </w:r>
+            <w:proofErr w:type="gramEnd"/>
+            <w:r>
+              <w:t>()</w:t>
             </w:r>
           </w:p>
         </w:tc>
@@ -23842,8 +24202,13 @@
             <w:pPr>
               <w:pStyle w:val="Content"/>
             </w:pPr>
-            <w:r>
-              <w:t>st.selectbox()</w:t>
+            <w:proofErr w:type="gramStart"/>
+            <w:r>
+              <w:t>st.selectbox</w:t>
+            </w:r>
+            <w:proofErr w:type="gramEnd"/>
+            <w:r>
+              <w:t>()</w:t>
             </w:r>
           </w:p>
         </w:tc>
@@ -23873,8 +24238,13 @@
             <w:pPr>
               <w:pStyle w:val="Content"/>
             </w:pPr>
-            <w:r>
-              <w:t>st.multiselect()</w:t>
+            <w:proofErr w:type="gramStart"/>
+            <w:r>
+              <w:t>st.multiselect</w:t>
+            </w:r>
+            <w:proofErr w:type="gramEnd"/>
+            <w:r>
+              <w:t>()</w:t>
             </w:r>
           </w:p>
         </w:tc>
@@ -23905,7 +24275,15 @@
               <w:pStyle w:val="Content"/>
             </w:pPr>
             <w:r>
-              <w:t>st.text_input()</w:t>
+              <w:t>st.text_</w:t>
+            </w:r>
+            <w:proofErr w:type="gramStart"/>
+            <w:r>
+              <w:t>input(</w:t>
+            </w:r>
+            <w:proofErr w:type="gramEnd"/>
+            <w:r>
+              <w:t>)</w:t>
             </w:r>
           </w:p>
         </w:tc>
@@ -23935,8 +24313,13 @@
             <w:pPr>
               <w:pStyle w:val="Content"/>
             </w:pPr>
-            <w:r>
-              <w:t>st.number_input()</w:t>
+            <w:proofErr w:type="gramStart"/>
+            <w:r>
+              <w:t>st.number</w:t>
+            </w:r>
+            <w:proofErr w:type="gramEnd"/>
+            <w:r>
+              <w:t>_input()</w:t>
             </w:r>
           </w:p>
         </w:tc>
@@ -23966,8 +24349,13 @@
             <w:pPr>
               <w:pStyle w:val="Content"/>
             </w:pPr>
-            <w:r>
-              <w:t>st.date_input() và st.time_input()</w:t>
+            <w:proofErr w:type="gramStart"/>
+            <w:r>
+              <w:t>st.date</w:t>
+            </w:r>
+            <w:proofErr w:type="gramEnd"/>
+            <w:r>
+              <w:t>_input() và st.time_input()</w:t>
             </w:r>
           </w:p>
         </w:tc>
@@ -23997,8 +24385,13 @@
             <w:pPr>
               <w:pStyle w:val="Content"/>
             </w:pPr>
-            <w:r>
-              <w:t>st.file_uploader()</w:t>
+            <w:proofErr w:type="gramStart"/>
+            <w:r>
+              <w:t>st.file</w:t>
+            </w:r>
+            <w:proofErr w:type="gramEnd"/>
+            <w:r>
+              <w:t>_uploader()</w:t>
             </w:r>
           </w:p>
         </w:tc>
@@ -24028,8 +24421,13 @@
             <w:pPr>
               <w:pStyle w:val="Content"/>
             </w:pPr>
-            <w:r>
-              <w:t>st.spinner()</w:t>
+            <w:proofErr w:type="gramStart"/>
+            <w:r>
+              <w:t>st.spinner</w:t>
+            </w:r>
+            <w:proofErr w:type="gramEnd"/>
+            <w:r>
+              <w:t>()</w:t>
             </w:r>
           </w:p>
         </w:tc>
@@ -24090,8 +24488,13 @@
             <w:pPr>
               <w:pStyle w:val="Content"/>
             </w:pPr>
-            <w:r>
-              <w:t>st.progress()</w:t>
+            <w:proofErr w:type="gramStart"/>
+            <w:r>
+              <w:t>st.progress</w:t>
+            </w:r>
+            <w:proofErr w:type="gramEnd"/>
+            <w:r>
+              <w:t>()</w:t>
             </w:r>
           </w:p>
         </w:tc>
@@ -24122,7 +24525,15 @@
               <w:pStyle w:val="Content"/>
             </w:pPr>
             <w:r>
-              <w:t>st.text_area()</w:t>
+              <w:t>st.text_</w:t>
+            </w:r>
+            <w:proofErr w:type="gramStart"/>
+            <w:r>
+              <w:t>area(</w:t>
+            </w:r>
+            <w:proofErr w:type="gramEnd"/>
+            <w:r>
+              <w:t>)</w:t>
             </w:r>
           </w:p>
         </w:tc>
@@ -24239,7 +24650,7 @@
         </w:rPr>
       </w:pPr>
       <w:bookmarkStart w:id="76" w:name="_Toc156485822"/>
-      <w:bookmarkStart w:id="77" w:name="_Toc170136343"/>
+      <w:bookmarkStart w:id="77" w:name="_Toc170151482"/>
       <w:r>
         <w:rPr>
           <w:i/>
@@ -24410,7 +24821,17 @@
           <w:sz w:val="21"/>
           <w:szCs w:val="21"/>
         </w:rPr>
-        <w:t>train_test_split</w:t>
+        <w:t>train_test_</w:t>
+      </w:r>
+      <w:proofErr w:type="gramStart"/>
+      <w:r>
+        <w:rPr>
+          <w:rFonts w:ascii="Consolas" w:hAnsi="Consolas"/>
+          <w:color w:val="795E26"/>
+          <w:sz w:val="21"/>
+          <w:szCs w:val="21"/>
+        </w:rPr>
+        <w:t>split</w:t>
       </w:r>
       <w:r>
         <w:rPr>
@@ -24421,6 +24842,7 @@
         </w:rPr>
         <w:t>(</w:t>
       </w:r>
+      <w:proofErr w:type="gramEnd"/>
       <w:r>
         <w:rPr>
           <w:rFonts w:ascii="Consolas" w:hAnsi="Consolas"/>
@@ -24687,6 +25109,7 @@
         </w:rPr>
         <w:t xml:space="preserve"> </w:t>
       </w:r>
+      <w:proofErr w:type="gramStart"/>
       <w:r>
         <w:rPr>
           <w:rFonts w:ascii="Consolas" w:hAnsi="Consolas"/>
@@ -24703,7 +25126,17 @@
           <w:sz w:val="21"/>
           <w:szCs w:val="21"/>
         </w:rPr>
-        <w:t>()</w:t>
+        <w:t>(</w:t>
+      </w:r>
+      <w:proofErr w:type="gramEnd"/>
+      <w:r>
+        <w:rPr>
+          <w:rFonts w:ascii="Consolas" w:hAnsi="Consolas"/>
+          <w:color w:val="3B3B3B"/>
+          <w:sz w:val="21"/>
+          <w:szCs w:val="21"/>
+        </w:rPr>
+        <w:t>)</w:t>
       </w:r>
     </w:p>
     <w:p>
@@ -24717,6 +25150,7 @@
           <w:szCs w:val="21"/>
         </w:rPr>
       </w:pPr>
+      <w:proofErr w:type="gramStart"/>
       <w:r>
         <w:rPr>
           <w:rFonts w:ascii="Consolas" w:hAnsi="Consolas"/>
@@ -24753,6 +25187,7 @@
         </w:rPr>
         <w:t>(</w:t>
       </w:r>
+      <w:proofErr w:type="gramEnd"/>
       <w:r>
         <w:rPr>
           <w:rFonts w:ascii="Consolas" w:hAnsi="Consolas"/>
@@ -24837,6 +25272,7 @@
         </w:rPr>
         <w:t xml:space="preserve"> </w:t>
       </w:r>
+      <w:proofErr w:type="gramStart"/>
       <w:r>
         <w:rPr>
           <w:rFonts w:ascii="Consolas" w:hAnsi="Consolas"/>
@@ -24864,6 +25300,7 @@
         </w:rPr>
         <w:t>predict</w:t>
       </w:r>
+      <w:proofErr w:type="gramEnd"/>
       <w:r>
         <w:rPr>
           <w:rFonts w:ascii="Consolas" w:hAnsi="Consolas"/>
@@ -25018,6 +25455,7 @@
         </w:rPr>
         <w:t xml:space="preserve"> </w:t>
       </w:r>
+      <w:proofErr w:type="gramStart"/>
       <w:r>
         <w:rPr>
           <w:rFonts w:ascii="Consolas" w:hAnsi="Consolas"/>
@@ -25034,7 +25472,17 @@
           <w:sz w:val="21"/>
           <w:szCs w:val="21"/>
         </w:rPr>
-        <w:t>()</w:t>
+        <w:t>(</w:t>
+      </w:r>
+      <w:proofErr w:type="gramEnd"/>
+      <w:r>
+        <w:rPr>
+          <w:rFonts w:ascii="Consolas" w:hAnsi="Consolas"/>
+          <w:color w:val="3B3B3B"/>
+          <w:sz w:val="21"/>
+          <w:szCs w:val="21"/>
+        </w:rPr>
+        <w:t>)</w:t>
       </w:r>
     </w:p>
     <w:p>
@@ -25048,6 +25496,7 @@
           <w:szCs w:val="21"/>
         </w:rPr>
       </w:pPr>
+      <w:proofErr w:type="gramStart"/>
       <w:r>
         <w:rPr>
           <w:rFonts w:ascii="Consolas" w:hAnsi="Consolas"/>
@@ -25084,6 +25533,7 @@
         </w:rPr>
         <w:t>(</w:t>
       </w:r>
+      <w:proofErr w:type="gramEnd"/>
       <w:r>
         <w:rPr>
           <w:rFonts w:ascii="Consolas" w:hAnsi="Consolas"/>
@@ -25168,6 +25618,7 @@
         </w:rPr>
         <w:t xml:space="preserve"> </w:t>
       </w:r>
+      <w:proofErr w:type="gramStart"/>
       <w:r>
         <w:rPr>
           <w:rFonts w:ascii="Consolas" w:hAnsi="Consolas"/>
@@ -25195,6 +25646,7 @@
         </w:rPr>
         <w:t>predict</w:t>
       </w:r>
+      <w:proofErr w:type="gramEnd"/>
       <w:r>
         <w:rPr>
           <w:rFonts w:ascii="Consolas" w:hAnsi="Consolas"/>
@@ -25355,6 +25807,7 @@
         </w:rPr>
         <w:t xml:space="preserve"> </w:t>
       </w:r>
+      <w:proofErr w:type="gramStart"/>
       <w:r>
         <w:rPr>
           <w:rFonts w:ascii="Consolas" w:hAnsi="Consolas"/>
@@ -25371,7 +25824,17 @@
           <w:sz w:val="21"/>
           <w:szCs w:val="21"/>
         </w:rPr>
-        <w:t>()</w:t>
+        <w:t>(</w:t>
+      </w:r>
+      <w:proofErr w:type="gramEnd"/>
+      <w:r>
+        <w:rPr>
+          <w:rFonts w:ascii="Consolas" w:hAnsi="Consolas"/>
+          <w:color w:val="3B3B3B"/>
+          <w:sz w:val="21"/>
+          <w:szCs w:val="21"/>
+        </w:rPr>
+        <w:t>)</w:t>
       </w:r>
     </w:p>
     <w:p>
@@ -25385,6 +25848,7 @@
           <w:szCs w:val="21"/>
         </w:rPr>
       </w:pPr>
+      <w:proofErr w:type="gramStart"/>
       <w:r>
         <w:rPr>
           <w:rFonts w:ascii="Consolas" w:hAnsi="Consolas"/>
@@ -25421,6 +25885,7 @@
         </w:rPr>
         <w:t>(</w:t>
       </w:r>
+      <w:proofErr w:type="gramEnd"/>
       <w:r>
         <w:rPr>
           <w:rFonts w:ascii="Consolas" w:hAnsi="Consolas"/>
@@ -25505,6 +25970,7 @@
         </w:rPr>
         <w:t xml:space="preserve"> </w:t>
       </w:r>
+      <w:proofErr w:type="gramStart"/>
       <w:r>
         <w:rPr>
           <w:rFonts w:ascii="Consolas" w:hAnsi="Consolas"/>
@@ -25532,6 +25998,7 @@
         </w:rPr>
         <w:t>predict</w:t>
       </w:r>
+      <w:proofErr w:type="gramEnd"/>
       <w:r>
         <w:rPr>
           <w:rFonts w:ascii="Consolas" w:hAnsi="Consolas"/>
@@ -25777,6 +26244,7 @@
         </w:rPr>
         <w:t xml:space="preserve"> </w:t>
       </w:r>
+      <w:proofErr w:type="gramStart"/>
       <w:r>
         <w:rPr>
           <w:rFonts w:ascii="Consolas" w:hAnsi="Consolas"/>
@@ -25804,6 +26272,7 @@
         </w:rPr>
         <w:t>DataFrame</w:t>
       </w:r>
+      <w:proofErr w:type="gramEnd"/>
       <w:r>
         <w:rPr>
           <w:rFonts w:ascii="Consolas" w:hAnsi="Consolas"/>
@@ -25906,6 +26375,7 @@
         </w:rPr>
         <w:t xml:space="preserve">: </w:t>
       </w:r>
+      <w:proofErr w:type="gramStart"/>
       <w:r>
         <w:rPr>
           <w:rFonts w:ascii="Consolas" w:hAnsi="Consolas"/>
@@ -25931,7 +26401,17 @@
           <w:sz w:val="21"/>
           <w:szCs w:val="21"/>
         </w:rPr>
-        <w:t>coef_</w:t>
+        <w:t>coef</w:t>
+      </w:r>
+      <w:proofErr w:type="gramEnd"/>
+      <w:r>
+        <w:rPr>
+          <w:rFonts w:ascii="Consolas" w:hAnsi="Consolas"/>
+          <w:color w:val="001080"/>
+          <w:sz w:val="21"/>
+          <w:szCs w:val="21"/>
+        </w:rPr>
+        <w:t>_</w:t>
       </w:r>
       <w:r>
         <w:rPr>
@@ -25979,7 +26459,17 @@
           <w:sz w:val="21"/>
           <w:szCs w:val="21"/>
         </w:rPr>
-        <w:t>logr_feature</w:t>
+        <w:t>logr_</w:t>
+      </w:r>
+      <w:proofErr w:type="gramStart"/>
+      <w:r>
+        <w:rPr>
+          <w:rFonts w:ascii="Consolas" w:hAnsi="Consolas"/>
+          <w:color w:val="001080"/>
+          <w:sz w:val="21"/>
+          <w:szCs w:val="21"/>
+        </w:rPr>
+        <w:t>feature</w:t>
       </w:r>
       <w:r>
         <w:rPr>
@@ -25997,7 +26487,17 @@
           <w:sz w:val="21"/>
           <w:szCs w:val="21"/>
         </w:rPr>
-        <w:t>sort_values</w:t>
+        <w:t>sort</w:t>
+      </w:r>
+      <w:proofErr w:type="gramEnd"/>
+      <w:r>
+        <w:rPr>
+          <w:rFonts w:ascii="Consolas" w:hAnsi="Consolas"/>
+          <w:color w:val="795E26"/>
+          <w:sz w:val="21"/>
+          <w:szCs w:val="21"/>
+        </w:rPr>
+        <w:t>_values</w:t>
       </w:r>
       <w:r>
         <w:rPr>
@@ -26116,7 +26616,7 @@
           <w:szCs w:val="24"/>
         </w:rPr>
       </w:pPr>
-      <w:bookmarkStart w:id="78" w:name="_Toc170119115"/>
+      <w:bookmarkStart w:id="78" w:name="_Toc170151629"/>
       <w:r>
         <w:t>Hình 3.14</w:t>
       </w:r>
@@ -26253,6 +26753,7 @@
         </w:rPr>
         <w:t xml:space="preserve"> </w:t>
       </w:r>
+      <w:proofErr w:type="gramStart"/>
       <w:r>
         <w:rPr>
           <w:rFonts w:ascii="Consolas" w:hAnsi="Consolas"/>
@@ -26280,6 +26781,7 @@
         </w:rPr>
         <w:t>DataFrame</w:t>
       </w:r>
+      <w:proofErr w:type="gramEnd"/>
       <w:r>
         <w:rPr>
           <w:rFonts w:ascii="Consolas" w:hAnsi="Consolas"/>
@@ -26382,6 +26884,7 @@
         </w:rPr>
         <w:t xml:space="preserve">: </w:t>
       </w:r>
+      <w:proofErr w:type="gramStart"/>
       <w:r>
         <w:rPr>
           <w:rFonts w:ascii="Consolas" w:hAnsi="Consolas"/>
@@ -26407,7 +26910,17 @@
           <w:sz w:val="21"/>
           <w:szCs w:val="21"/>
         </w:rPr>
-        <w:t>feature_importances_</w:t>
+        <w:t>feature</w:t>
+      </w:r>
+      <w:proofErr w:type="gramEnd"/>
+      <w:r>
+        <w:rPr>
+          <w:rFonts w:ascii="Consolas" w:hAnsi="Consolas"/>
+          <w:color w:val="001080"/>
+          <w:sz w:val="21"/>
+          <w:szCs w:val="21"/>
+        </w:rPr>
+        <w:t>_importances_</w:t>
       </w:r>
       <w:r>
         <w:rPr>
@@ -26437,7 +26950,17 @@
           <w:sz w:val="21"/>
           <w:szCs w:val="21"/>
         </w:rPr>
-        <w:t>tree_feature</w:t>
+        <w:t>tree_</w:t>
+      </w:r>
+      <w:proofErr w:type="gramStart"/>
+      <w:r>
+        <w:rPr>
+          <w:rFonts w:ascii="Consolas" w:hAnsi="Consolas"/>
+          <w:color w:val="001080"/>
+          <w:sz w:val="21"/>
+          <w:szCs w:val="21"/>
+        </w:rPr>
+        <w:t>feature</w:t>
       </w:r>
       <w:r>
         <w:rPr>
@@ -26455,7 +26978,17 @@
           <w:sz w:val="21"/>
           <w:szCs w:val="21"/>
         </w:rPr>
-        <w:t>sort_values</w:t>
+        <w:t>sort</w:t>
+      </w:r>
+      <w:proofErr w:type="gramEnd"/>
+      <w:r>
+        <w:rPr>
+          <w:rFonts w:ascii="Consolas" w:hAnsi="Consolas"/>
+          <w:color w:val="795E26"/>
+          <w:sz w:val="21"/>
+          <w:szCs w:val="21"/>
+        </w:rPr>
+        <w:t>_values</w:t>
       </w:r>
       <w:r>
         <w:rPr>
@@ -26572,7 +27105,7 @@
       <w:pPr>
         <w:pStyle w:val="Caption"/>
       </w:pPr>
-      <w:bookmarkStart w:id="79" w:name="_Toc170119116"/>
+      <w:bookmarkStart w:id="79" w:name="_Toc170151630"/>
       <w:r>
         <w:t>Hình 3.1</w:t>
       </w:r>
@@ -26641,7 +27174,15 @@
         <w:pStyle w:val="Content"/>
       </w:pPr>
       <w:r>
-        <w:t>Với thuật toán này, cột In_Other lại có tính quan trọng nhất trong bộ dữ liệu, ảnh hưởng tới kết quả xử lý của mô hình.</w:t>
+        <w:t xml:space="preserve">Với thuật toán này, cột </w:t>
+      </w:r>
+      <w:proofErr w:type="gramStart"/>
+      <w:r>
+        <w:t>In</w:t>
+      </w:r>
+      <w:proofErr w:type="gramEnd"/>
+      <w:r>
+        <w:t>_Other lại có tính quan trọng nhất trong bộ dữ liệu, ảnh hưởng tới kết quả xử lý của mô hình.</w:t>
       </w:r>
     </w:p>
     <w:p>
@@ -26702,6 +27243,7 @@
         </w:rPr>
         <w:t xml:space="preserve"> </w:t>
       </w:r>
+      <w:proofErr w:type="gramStart"/>
       <w:r>
         <w:rPr>
           <w:rFonts w:ascii="Consolas" w:hAnsi="Consolas"/>
@@ -26729,6 +27271,7 @@
         </w:rPr>
         <w:t>DataFrame</w:t>
       </w:r>
+      <w:proofErr w:type="gramEnd"/>
       <w:r>
         <w:rPr>
           <w:rFonts w:ascii="Consolas" w:hAnsi="Consolas"/>
@@ -26831,6 +27374,7 @@
         </w:rPr>
         <w:t xml:space="preserve">: </w:t>
       </w:r>
+      <w:proofErr w:type="gramStart"/>
       <w:r>
         <w:rPr>
           <w:rFonts w:ascii="Consolas" w:hAnsi="Consolas"/>
@@ -26856,7 +27400,17 @@
           <w:sz w:val="21"/>
           <w:szCs w:val="21"/>
         </w:rPr>
-        <w:t>feature_importances_</w:t>
+        <w:t>feature</w:t>
+      </w:r>
+      <w:proofErr w:type="gramEnd"/>
+      <w:r>
+        <w:rPr>
+          <w:rFonts w:ascii="Consolas" w:hAnsi="Consolas"/>
+          <w:color w:val="001080"/>
+          <w:sz w:val="21"/>
+          <w:szCs w:val="21"/>
+        </w:rPr>
+        <w:t>_importances_</w:t>
       </w:r>
       <w:r>
         <w:rPr>
@@ -26886,7 +27440,17 @@
           <w:sz w:val="21"/>
           <w:szCs w:val="21"/>
         </w:rPr>
-        <w:t>forest_feature</w:t>
+        <w:t>forest_</w:t>
+      </w:r>
+      <w:proofErr w:type="gramStart"/>
+      <w:r>
+        <w:rPr>
+          <w:rFonts w:ascii="Consolas" w:hAnsi="Consolas"/>
+          <w:color w:val="001080"/>
+          <w:sz w:val="21"/>
+          <w:szCs w:val="21"/>
+        </w:rPr>
+        <w:t>feature</w:t>
       </w:r>
       <w:r>
         <w:rPr>
@@ -26904,7 +27468,17 @@
           <w:sz w:val="21"/>
           <w:szCs w:val="21"/>
         </w:rPr>
-        <w:t>sort_values</w:t>
+        <w:t>sort</w:t>
+      </w:r>
+      <w:proofErr w:type="gramEnd"/>
+      <w:r>
+        <w:rPr>
+          <w:rFonts w:ascii="Consolas" w:hAnsi="Consolas"/>
+          <w:color w:val="795E26"/>
+          <w:sz w:val="21"/>
+          <w:szCs w:val="21"/>
+        </w:rPr>
+        <w:t>_values</w:t>
       </w:r>
       <w:r>
         <w:rPr>
@@ -27023,7 +27597,7 @@
           <w:szCs w:val="24"/>
         </w:rPr>
       </w:pPr>
-      <w:bookmarkStart w:id="80" w:name="_Toc170119117"/>
+      <w:bookmarkStart w:id="80" w:name="_Toc170151631"/>
       <w:r>
         <w:t>Hình 3.1</w:t>
       </w:r>
@@ -27201,7 +27775,7 @@
       <w:pPr>
         <w:pStyle w:val="Caption"/>
       </w:pPr>
-      <w:bookmarkStart w:id="81" w:name="_Toc170119118"/>
+      <w:bookmarkStart w:id="81" w:name="_Toc170151632"/>
       <w:r>
         <w:t>Hình 3.17</w:t>
       </w:r>
@@ -27356,7 +27930,7 @@
       <w:pPr>
         <w:pStyle w:val="Caption"/>
       </w:pPr>
-      <w:bookmarkStart w:id="82" w:name="_Toc170119119"/>
+      <w:bookmarkStart w:id="82" w:name="_Toc170151633"/>
       <w:r>
         <w:t>Hình 3.18</w:t>
       </w:r>
@@ -27570,20 +28144,68 @@
       <w:pPr>
         <w:pStyle w:val="Caption"/>
       </w:pPr>
+      <w:bookmarkStart w:id="83" w:name="_Toc170151634"/>
       <w:r>
         <w:t>Hình 3.19</w:t>
       </w:r>
       <w:r>
         <w:rPr>
+          <w:i w:val="0"/>
+          <w:iCs/>
           <w:color w:val="FFFFFF" w:themeColor="background1"/>
           <w:sz w:val="2"/>
           <w:szCs w:val="2"/>
         </w:rPr>
-        <w:t xml:space="preserve">      </w:t>
+        <w:fldChar w:fldCharType="begin"/>
+      </w:r>
+      <w:r>
+        <w:rPr>
+          <w:i w:val="0"/>
+          <w:iCs/>
+          <w:color w:val="FFFFFF" w:themeColor="background1"/>
+          <w:sz w:val="2"/>
+          <w:szCs w:val="2"/>
+        </w:rPr>
+        <w:instrText xml:space="preserve"> SEQ Hình \* ARABIC </w:instrText>
+      </w:r>
+      <w:r>
+        <w:rPr>
+          <w:i w:val="0"/>
+          <w:iCs/>
+          <w:color w:val="FFFFFF" w:themeColor="background1"/>
+          <w:sz w:val="2"/>
+          <w:szCs w:val="2"/>
+        </w:rPr>
+        <w:fldChar w:fldCharType="separate"/>
+      </w:r>
+      <w:r>
+        <w:rPr>
+          <w:i w:val="0"/>
+          <w:iCs/>
+          <w:noProof/>
+          <w:color w:val="FFFFFF" w:themeColor="background1"/>
+          <w:sz w:val="2"/>
+          <w:szCs w:val="2"/>
+        </w:rPr>
+        <w:t>22</w:t>
+      </w:r>
+      <w:r>
+        <w:rPr>
+          <w:i w:val="0"/>
+          <w:iCs/>
+          <w:color w:val="FFFFFF" w:themeColor="background1"/>
+          <w:sz w:val="2"/>
+          <w:szCs w:val="2"/>
+        </w:rPr>
+        <w:fldChar w:fldCharType="end"/>
+      </w:r>
+      <w:r>
+        <w:t xml:space="preserve"> </w:t>
       </w:r>
       <w:r>
         <w:t>Độ chính xác của mô hình Rừng ngẫu nhiên</w:t>
       </w:r>
+      <w:bookmarkEnd w:id="83"/>
     </w:p>
     <w:p>
       <w:pPr>
@@ -28005,7 +28627,7 @@
           <w:b/>
         </w:rPr>
       </w:pPr>
-      <w:bookmarkStart w:id="83" w:name="_Toc170084098"/>
+      <w:bookmarkStart w:id="84" w:name="_Toc170084098"/>
       <w:r>
         <w:t>Bảng 3.</w:t>
       </w:r>
@@ -28037,7 +28659,7 @@
       <w:r>
         <w:t>So sánh độ chính xác của các thuật toán qua các phương thức đánh giá</w:t>
       </w:r>
-      <w:bookmarkEnd w:id="83"/>
+      <w:bookmarkEnd w:id="84"/>
       <w:r>
         <w:rPr>
           <w:b/>
@@ -28092,7 +28714,7 @@
           <w:bCs/>
         </w:rPr>
       </w:pPr>
-      <w:bookmarkStart w:id="84" w:name="_Toc170136344"/>
+      <w:bookmarkStart w:id="85" w:name="_Toc170151483"/>
       <w:r>
         <w:rPr>
           <w:b/>
@@ -28101,7 +28723,7 @@
         <w:lastRenderedPageBreak/>
         <w:t>KẾT LUẬN</w:t>
       </w:r>
-      <w:bookmarkEnd w:id="84"/>
+      <w:bookmarkEnd w:id="85"/>
     </w:p>
     <w:p>
       <w:pPr>
@@ -28376,7 +28998,7 @@
         <w:fldChar w:fldCharType="separate"/>
       </w:r>
     </w:p>
-    <w:bookmarkStart w:id="85" w:name="_Toc170136345" w:displacedByCustomXml="next"/>
+    <w:bookmarkStart w:id="86" w:name="_Toc170151484" w:displacedByCustomXml="next"/>
     <w:sdt>
       <w:sdtPr>
         <w:rPr>
@@ -28405,7 +29027,7 @@
           <w:r>
             <w:t>TÀI LIỆU THAM KHẢO</w:t>
           </w:r>
-          <w:bookmarkEnd w:id="85"/>
+          <w:bookmarkEnd w:id="86"/>
         </w:p>
         <w:sdt>
           <w:sdtPr>

</xml_diff>